<commit_message>
Added plan in TXT (to folder plan) and fixed files with documentation
</commit_message>
<xml_diff>
--- a/dokumentace.docx
+++ b/dokumentace.docx
@@ -38,57 +38,15 @@
           <w:sz w:val="48"/>
           <w:szCs w:val="48"/>
         </w:rPr>
-        <w:t>C</w:t>
-      </w:r>
-      <w:r>
-        <w:rPr>
-          <w:sz w:val="48"/>
-          <w:szCs w:val="48"/>
-        </w:rPr>
-        <w:t>al</w:t>
-      </w:r>
-      <w:r>
-        <w:rPr>
-          <w:sz w:val="48"/>
-          <w:szCs w:val="48"/>
-        </w:rPr>
-        <w:t>c</w:t>
-      </w:r>
-      <w:r>
-        <w:rPr>
-          <w:sz w:val="48"/>
-          <w:szCs w:val="48"/>
-        </w:rPr>
-        <w:t>ul</w:t>
-      </w:r>
-      <w:r>
-        <w:rPr>
-          <w:sz w:val="48"/>
-          <w:szCs w:val="48"/>
-        </w:rPr>
-        <w:t>a</w:t>
-      </w:r>
-      <w:r>
-        <w:rPr>
-          <w:sz w:val="48"/>
-          <w:szCs w:val="48"/>
-        </w:rPr>
-        <w:t>tor</w:t>
-      </w:r>
-      <w:proofErr w:type="spellEnd"/>
-      <w:r>
-        <w:rPr>
-          <w:sz w:val="48"/>
-          <w:szCs w:val="48"/>
-        </w:rPr>
-        <w:t xml:space="preserve"> dumdum</w:t>
-      </w:r>
+        <w:t>dumdumCalculator</w:t>
+      </w:r>
+      <w:proofErr w:type="spellEnd"/>
     </w:p>
     <w:p>
       <w:pPr>
         <w:rPr>
-          <w:sz w:val="48"/>
-          <w:szCs w:val="48"/>
+          <w:sz w:val="20"/>
+          <w:szCs w:val="20"/>
         </w:rPr>
       </w:pPr>
     </w:p>
@@ -149,7 +107,7 @@
           <w:r>
             <w:fldChar w:fldCharType="separate"/>
           </w:r>
-          <w:hyperlink w:anchor="_Toc70245243" w:history="1">
+          <w:hyperlink w:anchor="_Toc70281393" w:history="1">
             <w:r>
               <w:rPr>
                 <w:rStyle w:val="Hypertextovodkaz"/>
@@ -176,7 +134,7 @@
                 <w:noProof/>
                 <w:webHidden/>
               </w:rPr>
-              <w:instrText xml:space="preserve"> PAGEREF _Toc70245243 \h </w:instrText>
+              <w:instrText xml:space="preserve"> PAGEREF _Toc70281393 \h </w:instrText>
             </w:r>
             <w:r>
               <w:rPr>
@@ -220,7 +178,7 @@
               <w:lang w:eastAsia="cs-CZ"/>
             </w:rPr>
           </w:pPr>
-          <w:hyperlink w:anchor="_Toc70245244" w:history="1">
+          <w:hyperlink w:anchor="_Toc70281394" w:history="1">
             <w:r>
               <w:rPr>
                 <w:rStyle w:val="Hypertextovodkaz"/>
@@ -247,7 +205,7 @@
                 <w:noProof/>
                 <w:webHidden/>
               </w:rPr>
-              <w:instrText xml:space="preserve"> PAGEREF _Toc70245244 \h </w:instrText>
+              <w:instrText xml:space="preserve"> PAGEREF _Toc70281394 \h </w:instrText>
             </w:r>
             <w:r>
               <w:rPr>
@@ -291,7 +249,7 @@
               <w:lang w:eastAsia="cs-CZ"/>
             </w:rPr>
           </w:pPr>
-          <w:hyperlink w:anchor="_Toc70245245" w:history="1">
+          <w:hyperlink w:anchor="_Toc70281395" w:history="1">
             <w:r>
               <w:rPr>
                 <w:rStyle w:val="Hypertextovodkaz"/>
@@ -318,7 +276,7 @@
                 <w:noProof/>
                 <w:webHidden/>
               </w:rPr>
-              <w:instrText xml:space="preserve"> PAGEREF _Toc70245245 \h </w:instrText>
+              <w:instrText xml:space="preserve"> PAGEREF _Toc70281395 \h </w:instrText>
             </w:r>
             <w:r>
               <w:rPr>
@@ -362,7 +320,7 @@
               <w:lang w:eastAsia="cs-CZ"/>
             </w:rPr>
           </w:pPr>
-          <w:hyperlink w:anchor="_Toc70245246" w:history="1">
+          <w:hyperlink w:anchor="_Toc70281396" w:history="1">
             <w:r>
               <w:rPr>
                 <w:rStyle w:val="Hypertextovodkaz"/>
@@ -389,7 +347,7 @@
                 <w:noProof/>
                 <w:webHidden/>
               </w:rPr>
-              <w:instrText xml:space="preserve"> PAGEREF _Toc70245246 \h </w:instrText>
+              <w:instrText xml:space="preserve"> PAGEREF _Toc70281396 \h </w:instrText>
             </w:r>
             <w:r>
               <w:rPr>
@@ -433,7 +391,7 @@
               <w:lang w:eastAsia="cs-CZ"/>
             </w:rPr>
           </w:pPr>
-          <w:hyperlink w:anchor="_Toc70245247" w:history="1">
+          <w:hyperlink w:anchor="_Toc70281397" w:history="1">
             <w:r>
               <w:rPr>
                 <w:rStyle w:val="Hypertextovodkaz"/>
@@ -460,7 +418,7 @@
                 <w:noProof/>
                 <w:webHidden/>
               </w:rPr>
-              <w:instrText xml:space="preserve"> PAGEREF _Toc70245247 \h </w:instrText>
+              <w:instrText xml:space="preserve"> PAGEREF _Toc70281397 \h </w:instrText>
             </w:r>
             <w:r>
               <w:rPr>
@@ -504,7 +462,7 @@
               <w:lang w:eastAsia="cs-CZ"/>
             </w:rPr>
           </w:pPr>
-          <w:hyperlink w:anchor="_Toc70245248" w:history="1">
+          <w:hyperlink w:anchor="_Toc70281398" w:history="1">
             <w:r>
               <w:rPr>
                 <w:rStyle w:val="Hypertextovodkaz"/>
@@ -531,7 +489,7 @@
                 <w:noProof/>
                 <w:webHidden/>
               </w:rPr>
-              <w:instrText xml:space="preserve"> PAGEREF _Toc70245248 \h </w:instrText>
+              <w:instrText xml:space="preserve"> PAGEREF _Toc70281398 \h </w:instrText>
             </w:r>
             <w:r>
               <w:rPr>
@@ -575,7 +533,7 @@
               <w:lang w:eastAsia="cs-CZ"/>
             </w:rPr>
           </w:pPr>
-          <w:hyperlink w:anchor="_Toc70245249" w:history="1">
+          <w:hyperlink w:anchor="_Toc70281399" w:history="1">
             <w:r>
               <w:rPr>
                 <w:rStyle w:val="Hypertextovodkaz"/>
@@ -602,7 +560,7 @@
                 <w:noProof/>
                 <w:webHidden/>
               </w:rPr>
-              <w:instrText xml:space="preserve"> PAGEREF _Toc70245249 \h </w:instrText>
+              <w:instrText xml:space="preserve"> PAGEREF _Toc70281399 \h </w:instrText>
             </w:r>
             <w:r>
               <w:rPr>
@@ -622,7 +580,7 @@
                 <w:noProof/>
                 <w:webHidden/>
               </w:rPr>
-              <w:t>3</w:t>
+              <w:t>2</w:t>
             </w:r>
             <w:r>
               <w:rPr>
@@ -646,7 +604,7 @@
               <w:lang w:eastAsia="cs-CZ"/>
             </w:rPr>
           </w:pPr>
-          <w:hyperlink w:anchor="_Toc70245250" w:history="1">
+          <w:hyperlink w:anchor="_Toc70281400" w:history="1">
             <w:r>
               <w:rPr>
                 <w:rStyle w:val="Hypertextovodkaz"/>
@@ -673,7 +631,7 @@
                 <w:noProof/>
                 <w:webHidden/>
               </w:rPr>
-              <w:instrText xml:space="preserve"> PAGEREF _Toc70245250 \h </w:instrText>
+              <w:instrText xml:space="preserve"> PAGEREF _Toc70281400 \h </w:instrText>
             </w:r>
             <w:r>
               <w:rPr>
@@ -717,7 +675,7 @@
               <w:lang w:eastAsia="cs-CZ"/>
             </w:rPr>
           </w:pPr>
-          <w:hyperlink w:anchor="_Toc70245251" w:history="1">
+          <w:hyperlink w:anchor="_Toc70281401" w:history="1">
             <w:r>
               <w:rPr>
                 <w:rStyle w:val="Hypertextovodkaz"/>
@@ -744,7 +702,7 @@
                 <w:noProof/>
                 <w:webHidden/>
               </w:rPr>
-              <w:instrText xml:space="preserve"> PAGEREF _Toc70245251 \h </w:instrText>
+              <w:instrText xml:space="preserve"> PAGEREF _Toc70281401 \h </w:instrText>
             </w:r>
             <w:r>
               <w:rPr>
@@ -764,7 +722,7 @@
                 <w:noProof/>
                 <w:webHidden/>
               </w:rPr>
-              <w:t>4</w:t>
+              <w:t>3</w:t>
             </w:r>
             <w:r>
               <w:rPr>
@@ -788,7 +746,7 @@
               <w:lang w:eastAsia="cs-CZ"/>
             </w:rPr>
           </w:pPr>
-          <w:hyperlink w:anchor="_Toc70245252" w:history="1">
+          <w:hyperlink w:anchor="_Toc70281402" w:history="1">
             <w:r>
               <w:rPr>
                 <w:rStyle w:val="Hypertextovodkaz"/>
@@ -815,7 +773,7 @@
                 <w:noProof/>
                 <w:webHidden/>
               </w:rPr>
-              <w:instrText xml:space="preserve"> PAGEREF _Toc70245252 \h </w:instrText>
+              <w:instrText xml:space="preserve"> PAGEREF _Toc70281402 \h </w:instrText>
             </w:r>
             <w:r>
               <w:rPr>
@@ -859,7 +817,7 @@
               <w:lang w:eastAsia="cs-CZ"/>
             </w:rPr>
           </w:pPr>
-          <w:hyperlink w:anchor="_Toc70245253" w:history="1">
+          <w:hyperlink w:anchor="_Toc70281403" w:history="1">
             <w:r>
               <w:rPr>
                 <w:rStyle w:val="Hypertextovodkaz"/>
@@ -886,7 +844,7 @@
                 <w:noProof/>
                 <w:webHidden/>
               </w:rPr>
-              <w:instrText xml:space="preserve"> PAGEREF _Toc70245253 \h </w:instrText>
+              <w:instrText xml:space="preserve"> PAGEREF _Toc70281403 \h </w:instrText>
             </w:r>
             <w:r>
               <w:rPr>
@@ -930,12 +888,83 @@
               <w:lang w:eastAsia="cs-CZ"/>
             </w:rPr>
           </w:pPr>
-          <w:hyperlink w:anchor="_Toc70245254" w:history="1">
+          <w:hyperlink w:anchor="_Toc70281404" w:history="1">
             <w:r>
               <w:rPr>
                 <w:rStyle w:val="Hypertextovodkaz"/>
                 <w:noProof/>
               </w:rPr>
+              <w:t>Precision</w:t>
+            </w:r>
+            <w:r>
+              <w:rPr>
+                <w:noProof/>
+                <w:webHidden/>
+              </w:rPr>
+              <w:tab/>
+            </w:r>
+            <w:r>
+              <w:rPr>
+                <w:noProof/>
+                <w:webHidden/>
+              </w:rPr>
+              <w:fldChar w:fldCharType="begin"/>
+            </w:r>
+            <w:r>
+              <w:rPr>
+                <w:noProof/>
+                <w:webHidden/>
+              </w:rPr>
+              <w:instrText xml:space="preserve"> PAGEREF _Toc70281404 \h </w:instrText>
+            </w:r>
+            <w:r>
+              <w:rPr>
+                <w:noProof/>
+                <w:webHidden/>
+              </w:rPr>
+            </w:r>
+            <w:r>
+              <w:rPr>
+                <w:noProof/>
+                <w:webHidden/>
+              </w:rPr>
+              <w:fldChar w:fldCharType="separate"/>
+            </w:r>
+            <w:r>
+              <w:rPr>
+                <w:noProof/>
+                <w:webHidden/>
+              </w:rPr>
+              <w:t>4</w:t>
+            </w:r>
+            <w:r>
+              <w:rPr>
+                <w:noProof/>
+                <w:webHidden/>
+              </w:rPr>
+              <w:fldChar w:fldCharType="end"/>
+            </w:r>
+          </w:hyperlink>
+        </w:p>
+        <w:p>
+          <w:pPr>
+            <w:pStyle w:val="Obsah1"/>
+            <w:tabs>
+              <w:tab w:val="right" w:leader="dot" w:pos="9016"/>
+            </w:tabs>
+            <w:rPr>
+              <w:rFonts w:eastAsiaTheme="minorEastAsia"/>
+              <w:noProof/>
+              <w:sz w:val="22"/>
+              <w:lang w:eastAsia="cs-CZ"/>
+            </w:rPr>
+          </w:pPr>
+          <w:hyperlink w:anchor="_Toc70281405" w:history="1">
+            <w:r>
+              <w:rPr>
+                <w:rStyle w:val="Hypertextovodkaz"/>
+                <w:noProof/>
+              </w:rPr>
               <w:t>Help</w:t>
             </w:r>
             <w:r>
@@ -957,7 +986,7 @@
                 <w:noProof/>
                 <w:webHidden/>
               </w:rPr>
-              <w:instrText xml:space="preserve"> PAGEREF _Toc70245254 \h </w:instrText>
+              <w:instrText xml:space="preserve"> PAGEREF _Toc70281405 \h </w:instrText>
             </w:r>
             <w:r>
               <w:rPr>
@@ -1001,7 +1030,7 @@
               <w:lang w:eastAsia="cs-CZ"/>
             </w:rPr>
           </w:pPr>
-          <w:hyperlink w:anchor="_Toc70245255" w:history="1">
+          <w:hyperlink w:anchor="_Toc70281406" w:history="1">
             <w:r>
               <w:rPr>
                 <w:rStyle w:val="Hypertextovodkaz"/>
@@ -1028,7 +1057,7 @@
                 <w:noProof/>
                 <w:webHidden/>
               </w:rPr>
-              <w:instrText xml:space="preserve"> PAGEREF _Toc70245255 \h </w:instrText>
+              <w:instrText xml:space="preserve"> PAGEREF _Toc70281406 \h </w:instrText>
             </w:r>
             <w:r>
               <w:rPr>
@@ -1072,7 +1101,7 @@
               <w:lang w:eastAsia="cs-CZ"/>
             </w:rPr>
           </w:pPr>
-          <w:hyperlink w:anchor="_Toc70245256" w:history="1">
+          <w:hyperlink w:anchor="_Toc70281407" w:history="1">
             <w:r>
               <w:rPr>
                 <w:rStyle w:val="Hypertextovodkaz"/>
@@ -1099,7 +1128,7 @@
                 <w:noProof/>
                 <w:webHidden/>
               </w:rPr>
-              <w:instrText xml:space="preserve"> PAGEREF _Toc70245256 \h </w:instrText>
+              <w:instrText xml:space="preserve"> PAGEREF _Toc70281407 \h </w:instrText>
             </w:r>
             <w:r>
               <w:rPr>
@@ -1143,7 +1172,7 @@
               <w:lang w:eastAsia="cs-CZ"/>
             </w:rPr>
           </w:pPr>
-          <w:hyperlink w:anchor="_Toc70245257" w:history="1">
+          <w:hyperlink w:anchor="_Toc70281408" w:history="1">
             <w:r>
               <w:rPr>
                 <w:rStyle w:val="Hypertextovodkaz"/>
@@ -1170,7 +1199,7 @@
                 <w:noProof/>
                 <w:webHidden/>
               </w:rPr>
-              <w:instrText xml:space="preserve"> PAGEREF _Toc70245257 \h </w:instrText>
+              <w:instrText xml:space="preserve"> PAGEREF _Toc70281408 \h </w:instrText>
             </w:r>
             <w:r>
               <w:rPr>
@@ -1214,7 +1243,7 @@
               <w:lang w:eastAsia="cs-CZ"/>
             </w:rPr>
           </w:pPr>
-          <w:hyperlink w:anchor="_Toc70245258" w:history="1">
+          <w:hyperlink w:anchor="_Toc70281409" w:history="1">
             <w:r>
               <w:rPr>
                 <w:rStyle w:val="Hypertextovodkaz"/>
@@ -1241,7 +1270,7 @@
                 <w:noProof/>
                 <w:webHidden/>
               </w:rPr>
-              <w:instrText xml:space="preserve"> PAGEREF _Toc70245258 \h </w:instrText>
+              <w:instrText xml:space="preserve"> PAGEREF _Toc70281409 \h </w:instrText>
             </w:r>
             <w:r>
               <w:rPr>
@@ -1261,7 +1290,7 @@
                 <w:noProof/>
                 <w:webHidden/>
               </w:rPr>
-              <w:t>5</w:t>
+              <w:t>6</w:t>
             </w:r>
             <w:r>
               <w:rPr>
@@ -1285,7 +1314,7 @@
               <w:lang w:eastAsia="cs-CZ"/>
             </w:rPr>
           </w:pPr>
-          <w:hyperlink w:anchor="_Toc70245259" w:history="1">
+          <w:hyperlink w:anchor="_Toc70281410" w:history="1">
             <w:r>
               <w:rPr>
                 <w:rStyle w:val="Hypertextovodkaz"/>
@@ -1312,7 +1341,7 @@
                 <w:noProof/>
                 <w:webHidden/>
               </w:rPr>
-              <w:instrText xml:space="preserve"> PAGEREF _Toc70245259 \h </w:instrText>
+              <w:instrText xml:space="preserve"> PAGEREF _Toc70281410 \h </w:instrText>
             </w:r>
             <w:r>
               <w:rPr>
@@ -1356,7 +1385,7 @@
               <w:lang w:eastAsia="cs-CZ"/>
             </w:rPr>
           </w:pPr>
-          <w:hyperlink w:anchor="_Toc70245260" w:history="1">
+          <w:hyperlink w:anchor="_Toc70281411" w:history="1">
             <w:r>
               <w:rPr>
                 <w:rStyle w:val="Hypertextovodkaz"/>
@@ -1383,7 +1412,7 @@
                 <w:noProof/>
                 <w:webHidden/>
               </w:rPr>
-              <w:instrText xml:space="preserve"> PAGEREF _Toc70245260 \h </w:instrText>
+              <w:instrText xml:space="preserve"> PAGEREF _Toc70281411 \h </w:instrText>
             </w:r>
             <w:r>
               <w:rPr>
@@ -1427,7 +1456,7 @@
               <w:lang w:eastAsia="cs-CZ"/>
             </w:rPr>
           </w:pPr>
-          <w:hyperlink w:anchor="_Toc70245261" w:history="1">
+          <w:hyperlink w:anchor="_Toc70281412" w:history="1">
             <w:r>
               <w:rPr>
                 <w:rStyle w:val="Hypertextovodkaz"/>
@@ -1454,7 +1483,7 @@
                 <w:noProof/>
                 <w:webHidden/>
               </w:rPr>
-              <w:instrText xml:space="preserve"> PAGEREF _Toc70245261 \h </w:instrText>
+              <w:instrText xml:space="preserve"> PAGEREF _Toc70281412 \h </w:instrText>
             </w:r>
             <w:r>
               <w:rPr>
@@ -1500,7 +1529,7 @@
       <w:pPr>
         <w:pStyle w:val="Nadpis1"/>
       </w:pPr>
-      <w:bookmarkStart w:id="0" w:name="_Toc70245243"/>
+      <w:bookmarkStart w:id="0" w:name="_Toc70281393"/>
       <w:proofErr w:type="spellStart"/>
       <w:r>
         <w:t>Images</w:t>
@@ -1545,13 +1574,48 @@
         </w:rPr>
         <w:fldChar w:fldCharType="separate"/>
       </w:r>
-      <w:hyperlink r:id="rId7" w:anchor="_Toc70237844" w:history="1">
+      <w:hyperlink w:anchor="_Installation" w:history="1">
         <w:r>
           <w:rPr>
             <w:rStyle w:val="Hypertextovodkaz"/>
             <w:noProof/>
           </w:rPr>
-          <w:t>Image 1 Icon in main menu</w:t>
+          <w:t>Imag</w:t>
+        </w:r>
+        <w:r>
+          <w:rPr>
+            <w:rStyle w:val="Hypertextovodkaz"/>
+            <w:noProof/>
+          </w:rPr>
+          <w:t>e</w:t>
+        </w:r>
+        <w:r>
+          <w:rPr>
+            <w:rStyle w:val="Hypertextovodkaz"/>
+            <w:noProof/>
+          </w:rPr>
+          <w:t xml:space="preserve"> 1 Icon in m</w:t>
+        </w:r>
+        <w:r>
+          <w:rPr>
+            <w:rStyle w:val="Hypertextovodkaz"/>
+            <w:noProof/>
+          </w:rPr>
+          <w:t>a</w:t>
+        </w:r>
+        <w:r>
+          <w:rPr>
+            <w:rStyle w:val="Hypertextovodkaz"/>
+            <w:noProof/>
+          </w:rPr>
+          <w:t>i</w:t>
+        </w:r>
+        <w:r>
+          <w:rPr>
+            <w:rStyle w:val="Hypertextovodkaz"/>
+            <w:noProof/>
+          </w:rPr>
+          <w:t>n menu</w:t>
         </w:r>
         <w:r>
           <w:rPr>
@@ -1572,7 +1636,7 @@
             <w:noProof/>
             <w:webHidden/>
           </w:rPr>
-          <w:instrText xml:space="preserve"> PAGEREF _Toc70237844 \h </w:instrText>
+          <w:instrText xml:space="preserve"> PAGEREF _Toc70367066 \h </w:instrText>
         </w:r>
         <w:r>
           <w:rPr>
@@ -1610,72 +1674,148 @@
           <w:tab w:val="right" w:leader="dot" w:pos="9016"/>
         </w:tabs>
         <w:rPr>
+          <w:rStyle w:val="Hypertextovodkaz"/>
           <w:rFonts w:eastAsiaTheme="minorEastAsia"/>
           <w:noProof/>
           <w:sz w:val="22"/>
           <w:lang w:eastAsia="cs-CZ"/>
         </w:rPr>
       </w:pPr>
-      <w:hyperlink w:anchor="_Toc70237845" w:history="1">
-        <w:r>
-          <w:rPr>
-            <w:rStyle w:val="Hypertextovodkaz"/>
-            <w:noProof/>
-          </w:rPr>
-          <w:t>Image 2 Graphic User Interface description</w:t>
-        </w:r>
-        <w:r>
-          <w:rPr>
-            <w:noProof/>
-            <w:webHidden/>
-          </w:rPr>
-          <w:tab/>
-        </w:r>
-        <w:r>
-          <w:rPr>
-            <w:noProof/>
-            <w:webHidden/>
-          </w:rPr>
-          <w:fldChar w:fldCharType="begin"/>
-        </w:r>
-        <w:r>
-          <w:rPr>
-            <w:noProof/>
-            <w:webHidden/>
-          </w:rPr>
-          <w:instrText xml:space="preserve"> PAGEREF _Toc70237845 \h </w:instrText>
-        </w:r>
-        <w:r>
-          <w:rPr>
-            <w:noProof/>
-            <w:webHidden/>
-          </w:rPr>
-        </w:r>
-        <w:r>
-          <w:rPr>
-            <w:noProof/>
-            <w:webHidden/>
-          </w:rPr>
-          <w:fldChar w:fldCharType="separate"/>
-        </w:r>
-        <w:r>
-          <w:rPr>
-            <w:noProof/>
-            <w:webHidden/>
-          </w:rPr>
-          <w:t>3</w:t>
-        </w:r>
-        <w:r>
-          <w:rPr>
-            <w:noProof/>
-            <w:webHidden/>
-          </w:rPr>
-          <w:fldChar w:fldCharType="end"/>
-        </w:r>
-      </w:hyperlink>
+      <w:r>
+        <w:rPr>
+          <w:rStyle w:val="Hypertextovodkaz"/>
+          <w:noProof/>
+        </w:rPr>
+        <w:fldChar w:fldCharType="begin"/>
+      </w:r>
+      <w:r>
+        <w:rPr>
+          <w:rStyle w:val="Hypertextovodkaz"/>
+          <w:noProof/>
+        </w:rPr>
+        <w:instrText>HYPERLINK  \l "_Uninstallation"</w:instrText>
+      </w:r>
+      <w:r>
+        <w:rPr>
+          <w:rStyle w:val="Hypertextovodkaz"/>
+          <w:noProof/>
+        </w:rPr>
+      </w:r>
+      <w:r>
+        <w:rPr>
+          <w:rStyle w:val="Hypertextovodkaz"/>
+          <w:noProof/>
+        </w:rPr>
+        <w:fldChar w:fldCharType="separate"/>
+      </w:r>
+      <w:r>
+        <w:rPr>
+          <w:rStyle w:val="Hypertextovodkaz"/>
+          <w:noProof/>
+        </w:rPr>
+        <w:t>Image 2 Graphic User Inte</w:t>
+      </w:r>
+      <w:r>
+        <w:rPr>
+          <w:rStyle w:val="Hypertextovodkaz"/>
+          <w:noProof/>
+        </w:rPr>
+        <w:t>r</w:t>
+      </w:r>
+      <w:r>
+        <w:rPr>
+          <w:rStyle w:val="Hypertextovodkaz"/>
+          <w:noProof/>
+        </w:rPr>
+        <w:t>fac</w:t>
+      </w:r>
+      <w:r>
+        <w:rPr>
+          <w:rStyle w:val="Hypertextovodkaz"/>
+          <w:noProof/>
+        </w:rPr>
+        <w:t>e</w:t>
+      </w:r>
+      <w:r>
+        <w:rPr>
+          <w:rStyle w:val="Hypertextovodkaz"/>
+          <w:noProof/>
+        </w:rPr>
+        <w:t xml:space="preserve"> des</w:t>
+      </w:r>
+      <w:r>
+        <w:rPr>
+          <w:rStyle w:val="Hypertextovodkaz"/>
+          <w:noProof/>
+        </w:rPr>
+        <w:t>c</w:t>
+      </w:r>
+      <w:r>
+        <w:rPr>
+          <w:rStyle w:val="Hypertextovodkaz"/>
+          <w:noProof/>
+        </w:rPr>
+        <w:t>ription</w:t>
+      </w:r>
+      <w:r>
+        <w:rPr>
+          <w:rStyle w:val="Hypertextovodkaz"/>
+          <w:noProof/>
+          <w:webHidden/>
+        </w:rPr>
+        <w:tab/>
+      </w:r>
+      <w:r>
+        <w:rPr>
+          <w:rStyle w:val="Hypertextovodkaz"/>
+          <w:noProof/>
+          <w:webHidden/>
+        </w:rPr>
+        <w:fldChar w:fldCharType="begin"/>
+      </w:r>
+      <w:r>
+        <w:rPr>
+          <w:rStyle w:val="Hypertextovodkaz"/>
+          <w:noProof/>
+          <w:webHidden/>
+        </w:rPr>
+        <w:instrText xml:space="preserve"> PAGEREF _Toc70367067 \h </w:instrText>
+      </w:r>
+      <w:r>
+        <w:rPr>
+          <w:rStyle w:val="Hypertextovodkaz"/>
+          <w:noProof/>
+          <w:webHidden/>
+        </w:rPr>
+      </w:r>
+      <w:r>
+        <w:rPr>
+          <w:rStyle w:val="Hypertextovodkaz"/>
+          <w:noProof/>
+          <w:webHidden/>
+        </w:rPr>
+        <w:fldChar w:fldCharType="separate"/>
+      </w:r>
+      <w:r>
+        <w:rPr>
+          <w:rStyle w:val="Hypertextovodkaz"/>
+          <w:noProof/>
+          <w:webHidden/>
+        </w:rPr>
+        <w:t>3</w:t>
+      </w:r>
+      <w:r>
+        <w:rPr>
+          <w:rStyle w:val="Hypertextovodkaz"/>
+          <w:noProof/>
+          <w:webHidden/>
+        </w:rPr>
+        <w:fldChar w:fldCharType="end"/>
+      </w:r>
     </w:p>
     <w:p>
       <w:pPr>
+        <w:pStyle w:val="Nadpis1"/>
         <w:rPr>
           <w:sz w:val="48"/>
           <w:szCs w:val="48"/>
@@ -1683,22 +1823,163 @@
       </w:pPr>
       <w:r>
         <w:rPr>
+          <w:rStyle w:val="Hypertextovodkaz"/>
+          <w:rFonts w:asciiTheme="minorHAnsi" w:eastAsiaTheme="minorHAnsi" w:hAnsiTheme="minorHAnsi" w:cstheme="minorBidi"/>
+          <w:noProof/>
+          <w:sz w:val="28"/>
+          <w:szCs w:val="22"/>
+        </w:rPr>
+        <w:lastRenderedPageBreak/>
+        <w:fldChar w:fldCharType="end"/>
+      </w:r>
+      <w:r>
+        <w:rPr>
           <w:sz w:val="48"/>
           <w:szCs w:val="48"/>
         </w:rPr>
-        <w:lastRenderedPageBreak/>
         <w:fldChar w:fldCharType="end"/>
       </w:r>
+      <w:bookmarkStart w:id="1" w:name="_Toc70281394"/>
+      <w:r>
+        <w:t>Use case</w:t>
+      </w:r>
+      <w:bookmarkEnd w:id="1"/>
+    </w:p>
+    <w:p>
+      <w:r>
+        <w:br/>
+      </w:r>
+      <w:proofErr w:type="spellStart"/>
+      <w:r>
+        <w:t>Calculator</w:t>
+      </w:r>
+      <w:proofErr w:type="spellEnd"/>
+      <w:r>
+        <w:t xml:space="preserve"> </w:t>
+      </w:r>
+      <w:proofErr w:type="spellStart"/>
+      <w:r>
+        <w:t>is</w:t>
+      </w:r>
+      <w:proofErr w:type="spellEnd"/>
+      <w:r>
+        <w:t xml:space="preserve"> </w:t>
+      </w:r>
+      <w:proofErr w:type="spellStart"/>
+      <w:r>
+        <w:t>used</w:t>
+      </w:r>
+      <w:proofErr w:type="spellEnd"/>
+      <w:r>
+        <w:t xml:space="preserve"> </w:t>
+      </w:r>
+      <w:proofErr w:type="spellStart"/>
+      <w:r>
+        <w:t>for</w:t>
+      </w:r>
+      <w:proofErr w:type="spellEnd"/>
+      <w:r>
+        <w:t xml:space="preserve"> basic </w:t>
+      </w:r>
+      <w:proofErr w:type="spellStart"/>
+      <w:r>
+        <w:t>mathematical</w:t>
+      </w:r>
+      <w:proofErr w:type="spellEnd"/>
+      <w:r>
+        <w:t xml:space="preserve"> </w:t>
+      </w:r>
+      <w:proofErr w:type="spellStart"/>
+      <w:r>
+        <w:t>function</w:t>
+      </w:r>
+      <w:proofErr w:type="spellEnd"/>
+      <w:r>
+        <w:t xml:space="preserve"> </w:t>
+      </w:r>
+      <w:proofErr w:type="spellStart"/>
+      <w:r>
+        <w:t>like</w:t>
+      </w:r>
+      <w:proofErr w:type="spellEnd"/>
+      <w:r>
+        <w:t xml:space="preserve"> </w:t>
+      </w:r>
+      <w:proofErr w:type="spellStart"/>
+      <w:r>
+        <w:t>addition</w:t>
+      </w:r>
+      <w:proofErr w:type="spellEnd"/>
+      <w:r>
+        <w:t xml:space="preserve">, </w:t>
+      </w:r>
+      <w:proofErr w:type="spellStart"/>
+      <w:r>
+        <w:t>subtraction</w:t>
+      </w:r>
+      <w:proofErr w:type="spellEnd"/>
+      <w:r>
+        <w:t xml:space="preserve">, </w:t>
+      </w:r>
+      <w:proofErr w:type="spellStart"/>
+      <w:r>
+        <w:t>multiplication</w:t>
+      </w:r>
+      <w:proofErr w:type="spellEnd"/>
+      <w:r>
+        <w:t xml:space="preserve">, </w:t>
+      </w:r>
+      <w:proofErr w:type="spellStart"/>
+      <w:r>
+        <w:t>division</w:t>
+      </w:r>
+      <w:proofErr w:type="spellEnd"/>
+      <w:r>
+        <w:t xml:space="preserve">, </w:t>
+      </w:r>
+      <w:proofErr w:type="spellStart"/>
+      <w:r>
+        <w:t>root</w:t>
+      </w:r>
+      <w:proofErr w:type="spellEnd"/>
+      <w:r>
+        <w:t xml:space="preserve">, </w:t>
+      </w:r>
+      <w:proofErr w:type="spellStart"/>
+      <w:r>
+        <w:t>power</w:t>
+      </w:r>
+      <w:proofErr w:type="spellEnd"/>
+      <w:r>
+        <w:t xml:space="preserve">, modulo and </w:t>
+      </w:r>
+      <w:proofErr w:type="spellStart"/>
+      <w:r>
+        <w:t>factorial</w:t>
+      </w:r>
+      <w:proofErr w:type="spellEnd"/>
+      <w:r>
+        <w:t>.</w:t>
+      </w:r>
+    </w:p>
+    <w:p>
+      <w:pPr>
+        <w:rPr>
+          <w:szCs w:val="32"/>
+        </w:rPr>
+      </w:pPr>
     </w:p>
     <w:p>
       <w:pPr>
         <w:pStyle w:val="Nadpis1"/>
       </w:pPr>
-      <w:bookmarkStart w:id="1" w:name="_Toc70245244"/>
-      <w:r>
-        <w:t>Use case</w:t>
-      </w:r>
-      <w:bookmarkEnd w:id="1"/>
+      <w:bookmarkStart w:id="2" w:name="_Toc70281395"/>
+      <w:proofErr w:type="spellStart"/>
+      <w:r>
+        <w:t>License</w:t>
+      </w:r>
+      <w:bookmarkEnd w:id="2"/>
+      <w:proofErr w:type="spellEnd"/>
     </w:p>
     <w:p>
       <w:pPr>
@@ -1706,31 +1987,39 @@
           <w:szCs w:val="28"/>
         </w:rPr>
       </w:pPr>
+      <w:proofErr w:type="spellStart"/>
       <w:r>
         <w:rPr>
           <w:szCs w:val="28"/>
         </w:rPr>
-        <w:br/>
-      </w:r>
-      <w:proofErr w:type="spellStart"/>
+        <w:t>This</w:t>
+      </w:r>
+      <w:proofErr w:type="spellEnd"/>
       <w:r>
         <w:rPr>
           <w:szCs w:val="28"/>
         </w:rPr>
-        <w:t>Calculator</w:t>
-      </w:r>
-      <w:proofErr w:type="spellEnd"/>
+        <w:t xml:space="preserve"> </w:t>
+      </w:r>
+      <w:proofErr w:type="spellStart"/>
       <w:r>
         <w:rPr>
           <w:szCs w:val="28"/>
         </w:rPr>
-        <w:t xml:space="preserve"> </w:t>
-      </w:r>
-      <w:proofErr w:type="spellStart"/>
+        <w:t>app</w:t>
+      </w:r>
+      <w:proofErr w:type="spellEnd"/>
       <w:r>
         <w:rPr>
           <w:szCs w:val="28"/>
         </w:rPr>
+        <w:t xml:space="preserve"> </w:t>
+      </w:r>
+      <w:proofErr w:type="spellStart"/>
+      <w:r>
+        <w:rPr>
+          <w:szCs w:val="28"/>
+        </w:rPr>
         <w:t>is</w:t>
       </w:r>
       <w:proofErr w:type="spellEnd"/>
@@ -1745,7 +2034,7 @@
         <w:rPr>
           <w:szCs w:val="28"/>
         </w:rPr>
-        <w:t>used</w:t>
+        <w:t>provided</w:t>
       </w:r>
       <w:proofErr w:type="spellEnd"/>
       <w:r>
@@ -1759,21 +2048,21 @@
         <w:rPr>
           <w:szCs w:val="28"/>
         </w:rPr>
-        <w:t>for</w:t>
+        <w:t>with</w:t>
       </w:r>
       <w:proofErr w:type="spellEnd"/>
       <w:r>
         <w:rPr>
           <w:szCs w:val="28"/>
         </w:rPr>
-        <w:t xml:space="preserve"> basic </w:t>
+        <w:t xml:space="preserve"> </w:t>
       </w:r>
       <w:proofErr w:type="spellStart"/>
       <w:r>
         <w:rPr>
           <w:szCs w:val="28"/>
         </w:rPr>
-        <w:t>mathematical</w:t>
+        <w:t>license</w:t>
       </w:r>
       <w:proofErr w:type="spellEnd"/>
       <w:r>
@@ -1782,243 +2071,7 @@
         </w:rPr>
         <w:t xml:space="preserve"> </w:t>
       </w:r>
-      <w:proofErr w:type="spellStart"/>
-      <w:r>
-        <w:rPr>
-          <w:szCs w:val="28"/>
-        </w:rPr>
-        <w:t>function</w:t>
-      </w:r>
-      <w:proofErr w:type="spellEnd"/>
-      <w:r>
-        <w:rPr>
-          <w:szCs w:val="28"/>
-        </w:rPr>
-        <w:t xml:space="preserve"> </w:t>
-      </w:r>
-      <w:proofErr w:type="spellStart"/>
-      <w:r>
-        <w:rPr>
-          <w:szCs w:val="28"/>
-        </w:rPr>
-        <w:t>like</w:t>
-      </w:r>
-      <w:proofErr w:type="spellEnd"/>
-      <w:r>
-        <w:rPr>
-          <w:szCs w:val="28"/>
-        </w:rPr>
-        <w:t xml:space="preserve"> </w:t>
-      </w:r>
-      <w:proofErr w:type="spellStart"/>
-      <w:r>
-        <w:rPr>
-          <w:szCs w:val="28"/>
-        </w:rPr>
-        <w:t>addition</w:t>
-      </w:r>
-      <w:proofErr w:type="spellEnd"/>
-      <w:r>
-        <w:rPr>
-          <w:szCs w:val="28"/>
-        </w:rPr>
-        <w:t xml:space="preserve">, </w:t>
-      </w:r>
-      <w:proofErr w:type="spellStart"/>
-      <w:r>
-        <w:rPr>
-          <w:szCs w:val="28"/>
-        </w:rPr>
-        <w:t>subtraction</w:t>
-      </w:r>
-      <w:proofErr w:type="spellEnd"/>
-      <w:r>
-        <w:rPr>
-          <w:szCs w:val="28"/>
-        </w:rPr>
-        <w:t xml:space="preserve">, </w:t>
-      </w:r>
-      <w:proofErr w:type="spellStart"/>
-      <w:r>
-        <w:rPr>
-          <w:szCs w:val="28"/>
-        </w:rPr>
-        <w:t>multiplication</w:t>
-      </w:r>
-      <w:proofErr w:type="spellEnd"/>
-      <w:r>
-        <w:rPr>
-          <w:szCs w:val="28"/>
-        </w:rPr>
-        <w:t xml:space="preserve">, </w:t>
-      </w:r>
-      <w:proofErr w:type="spellStart"/>
-      <w:r>
-        <w:rPr>
-          <w:szCs w:val="28"/>
-        </w:rPr>
-        <w:t>division</w:t>
-      </w:r>
-      <w:proofErr w:type="spellEnd"/>
-      <w:r>
-        <w:rPr>
-          <w:szCs w:val="28"/>
-        </w:rPr>
-        <w:t xml:space="preserve">, </w:t>
-      </w:r>
-      <w:proofErr w:type="spellStart"/>
-      <w:r>
-        <w:rPr>
-          <w:szCs w:val="28"/>
-        </w:rPr>
-        <w:t>root</w:t>
-      </w:r>
-      <w:proofErr w:type="spellEnd"/>
-      <w:r>
-        <w:rPr>
-          <w:szCs w:val="28"/>
-        </w:rPr>
-        <w:t xml:space="preserve">, </w:t>
-      </w:r>
-      <w:proofErr w:type="spellStart"/>
-      <w:r>
-        <w:rPr>
-          <w:szCs w:val="28"/>
-        </w:rPr>
-        <w:t>power</w:t>
-      </w:r>
-      <w:proofErr w:type="spellEnd"/>
-      <w:r>
-        <w:rPr>
-          <w:szCs w:val="28"/>
-        </w:rPr>
-        <w:t xml:space="preserve">, modulo and </w:t>
-      </w:r>
-      <w:proofErr w:type="spellStart"/>
-      <w:r>
-        <w:rPr>
-          <w:szCs w:val="28"/>
-        </w:rPr>
-        <w:t>factorial</w:t>
-      </w:r>
-      <w:proofErr w:type="spellEnd"/>
-      <w:r>
-        <w:rPr>
-          <w:szCs w:val="28"/>
-        </w:rPr>
-        <w:t>.</w:t>
-      </w:r>
-    </w:p>
-    <w:p>
-      <w:pPr>
-        <w:pStyle w:val="Nadpis1"/>
-      </w:pPr>
-      <w:bookmarkStart w:id="2" w:name="_Toc70245245"/>
-      <w:proofErr w:type="spellStart"/>
-      <w:r>
-        <w:t>License</w:t>
-      </w:r>
-      <w:bookmarkEnd w:id="2"/>
-      <w:proofErr w:type="spellEnd"/>
-    </w:p>
-    <w:p>
-      <w:pPr>
-        <w:rPr>
-          <w:szCs w:val="28"/>
-        </w:rPr>
-      </w:pPr>
-    </w:p>
-    <w:p>
-      <w:pPr>
-        <w:rPr>
-          <w:szCs w:val="28"/>
-        </w:rPr>
-      </w:pPr>
-      <w:proofErr w:type="spellStart"/>
-      <w:r>
-        <w:rPr>
-          <w:szCs w:val="28"/>
-        </w:rPr>
-        <w:t>This</w:t>
-      </w:r>
-      <w:proofErr w:type="spellEnd"/>
-      <w:r>
-        <w:rPr>
-          <w:szCs w:val="28"/>
-        </w:rPr>
-        <w:t xml:space="preserve"> </w:t>
-      </w:r>
-      <w:proofErr w:type="spellStart"/>
-      <w:r>
-        <w:rPr>
-          <w:szCs w:val="28"/>
-        </w:rPr>
-        <w:t>app</w:t>
-      </w:r>
-      <w:proofErr w:type="spellEnd"/>
-      <w:r>
-        <w:rPr>
-          <w:szCs w:val="28"/>
-        </w:rPr>
-        <w:t xml:space="preserve"> </w:t>
-      </w:r>
-      <w:proofErr w:type="spellStart"/>
-      <w:r>
-        <w:rPr>
-          <w:szCs w:val="28"/>
-        </w:rPr>
-        <w:t>is</w:t>
-      </w:r>
-      <w:proofErr w:type="spellEnd"/>
-      <w:r>
-        <w:rPr>
-          <w:szCs w:val="28"/>
-        </w:rPr>
-        <w:t xml:space="preserve"> </w:t>
-      </w:r>
-      <w:proofErr w:type="spellStart"/>
-      <w:r>
-        <w:rPr>
-          <w:szCs w:val="28"/>
-        </w:rPr>
-        <w:t>provided</w:t>
-      </w:r>
-      <w:proofErr w:type="spellEnd"/>
-      <w:r>
-        <w:rPr>
-          <w:szCs w:val="28"/>
-        </w:rPr>
-        <w:t xml:space="preserve"> </w:t>
-      </w:r>
-      <w:proofErr w:type="spellStart"/>
-      <w:r>
-        <w:rPr>
-          <w:szCs w:val="28"/>
-        </w:rPr>
-        <w:t>with</w:t>
-      </w:r>
-      <w:proofErr w:type="spellEnd"/>
-      <w:r>
-        <w:rPr>
-          <w:szCs w:val="28"/>
-        </w:rPr>
-        <w:t xml:space="preserve"> </w:t>
-      </w:r>
-      <w:proofErr w:type="spellStart"/>
-      <w:r>
-        <w:rPr>
-          <w:szCs w:val="28"/>
-        </w:rPr>
-        <w:t>license</w:t>
-      </w:r>
-      <w:proofErr w:type="spellEnd"/>
-      <w:r>
-        <w:rPr>
-          <w:szCs w:val="28"/>
-        </w:rPr>
-        <w:t xml:space="preserve"> </w:t>
-      </w:r>
-      <w:hyperlink r:id="rId8" w:history="1">
+      <w:hyperlink r:id="rId7" w:history="1">
         <w:r>
           <w:rPr>
             <w:rStyle w:val="Hypertextovodkaz"/>
@@ -2036,10 +2089,17 @@
     </w:p>
     <w:p>
       <w:pPr>
+        <w:rPr>
+          <w:szCs w:val="28"/>
+        </w:rPr>
+      </w:pPr>
+    </w:p>
+    <w:p>
+      <w:pPr>
         <w:pStyle w:val="Nadpis1"/>
       </w:pPr>
       <w:bookmarkStart w:id="3" w:name="_Installation"/>
-      <w:bookmarkStart w:id="4" w:name="_Toc70245246"/>
+      <w:bookmarkStart w:id="4" w:name="_Toc70281396"/>
       <w:bookmarkEnd w:id="3"/>
       <w:proofErr w:type="spellStart"/>
       <w:r>
@@ -2055,7 +2115,7 @@
       </w:r>
     </w:p>
     <w:p>
-      <w:bookmarkStart w:id="5" w:name="_Toc70245247"/>
+      <w:bookmarkStart w:id="5" w:name="_Toc70281397"/>
       <w:proofErr w:type="spellStart"/>
       <w:r>
         <w:rPr>
@@ -2404,7 +2464,7 @@
       <w:r>
         <w:br/>
       </w:r>
-      <w:bookmarkStart w:id="6" w:name="_Toc70245248"/>
+      <w:bookmarkStart w:id="6" w:name="_Toc70281398"/>
       <w:proofErr w:type="spellStart"/>
       <w:r>
         <w:rPr>
@@ -2518,18 +2578,18 @@
           <w:noProof/>
         </w:rPr>
         <w:drawing>
-          <wp:anchor distT="0" distB="0" distL="114300" distR="114300" simplePos="0" relativeHeight="251658240" behindDoc="1" locked="0" layoutInCell="1" allowOverlap="1" wp14:anchorId="34AC4520" wp14:editId="19888FCA">
+          <wp:anchor distT="0" distB="0" distL="114300" distR="114300" simplePos="0" relativeHeight="251661312" behindDoc="0" locked="0" layoutInCell="1" allowOverlap="1" wp14:anchorId="5543F26C" wp14:editId="4FD7FB33">
             <wp:simplePos x="0" y="0"/>
-            <wp:positionH relativeFrom="column">
-              <wp:posOffset>4943475</wp:posOffset>
+            <wp:positionH relativeFrom="margin">
+              <wp:align>right</wp:align>
             </wp:positionH>
             <wp:positionV relativeFrom="paragraph">
-              <wp:posOffset>480060</wp:posOffset>
+              <wp:posOffset>333375</wp:posOffset>
             </wp:positionV>
-            <wp:extent cx="752475" cy="752475"/>
+            <wp:extent cx="838200" cy="838200"/>
             <wp:effectExtent l="0" t="0" r="0" b="0"/>
             <wp:wrapNone/>
-            <wp:docPr id="1" name="Obrázek 1"/>
+            <wp:docPr id="4" name="Obrázek 4"/>
             <wp:cNvGraphicFramePr>
               <a:graphicFrameLocks xmlns:a="http://schemas.openxmlformats.org/drawingml/2006/main" noChangeAspect="1"/>
             </wp:cNvGraphicFramePr>
@@ -2543,7 +2603,7 @@
                     </pic:cNvPicPr>
                   </pic:nvPicPr>
                   <pic:blipFill>
-                    <a:blip r:embed="rId9">
+                    <a:blip r:embed="rId8">
                       <a:extLst>
                         <a:ext uri="{28A0092B-C50C-407E-A947-70E740481C1C}">
                           <a14:useLocalDpi xmlns:a14="http://schemas.microsoft.com/office/drawing/2010/main" val="0"/>
@@ -2556,9 +2616,9 @@
                     </a:stretch>
                   </pic:blipFill>
                   <pic:spPr bwMode="auto">
-                    <a:xfrm flipV="1">
+                    <a:xfrm>
                       <a:off x="0" y="0"/>
-                      <a:ext cx="752475" cy="752475"/>
+                      <a:ext cx="838200" cy="838200"/>
                     </a:xfrm>
                     <a:prstGeom prst="rect">
                       <a:avLst/>
@@ -2761,31 +2821,18 @@
                               </w:rPr>
                             </w:pPr>
                             <w:bookmarkStart w:id="7" w:name="_Toc70237790"/>
-                            <w:bookmarkStart w:id="8" w:name="_Toc70237844"/>
+                            <w:bookmarkStart w:id="8" w:name="_Toc70367066"/>
                             <w:r>
                               <w:t xml:space="preserve">Image </w:t>
                             </w:r>
-                            <w:r>
-                              <w:fldChar w:fldCharType="begin"/>
-                            </w:r>
-                            <w:r>
-                              <w:instrText xml:space="preserve"> SEQ Obrázek \* ARABIC </w:instrText>
-                            </w:r>
-                            <w:r>
-                              <w:fldChar w:fldCharType="separate"/>
-                            </w:r>
-                            <w:r>
-                              <w:rPr>
-                                <w:noProof/>
-                              </w:rPr>
-                              <w:t>1</w:t>
-                            </w:r>
-                            <w:r>
-                              <w:rPr>
-                                <w:noProof/>
-                              </w:rPr>
-                              <w:fldChar w:fldCharType="end"/>
-                            </w:r>
+                            <w:fldSimple w:instr=" SEQ Obrázek \* ARABIC ">
+                              <w:r>
+                                <w:rPr>
+                                  <w:noProof/>
+                                </w:rPr>
+                                <w:t>1</w:t>
+                              </w:r>
+                            </w:fldSimple>
                             <w:r>
                               <w:t xml:space="preserve"> </w:t>
                             </w:r>
@@ -2843,31 +2890,18 @@
                         </w:rPr>
                       </w:pPr>
                       <w:bookmarkStart w:id="9" w:name="_Toc70237790"/>
-                      <w:bookmarkStart w:id="10" w:name="_Toc70237844"/>
+                      <w:bookmarkStart w:id="10" w:name="_Toc70367066"/>
                       <w:r>
                         <w:t xml:space="preserve">Image </w:t>
                       </w:r>
-                      <w:r>
-                        <w:fldChar w:fldCharType="begin"/>
-                      </w:r>
-                      <w:r>
-                        <w:instrText xml:space="preserve"> SEQ Obrázek \* ARABIC </w:instrText>
-                      </w:r>
-                      <w:r>
-                        <w:fldChar w:fldCharType="separate"/>
-                      </w:r>
-                      <w:r>
-                        <w:rPr>
-                          <w:noProof/>
-                        </w:rPr>
-                        <w:t>1</w:t>
-                      </w:r>
-                      <w:r>
-                        <w:rPr>
-                          <w:noProof/>
-                        </w:rPr>
-                        <w:fldChar w:fldCharType="end"/>
-                      </w:r>
+                      <w:fldSimple w:instr=" SEQ Obrázek \* ARABIC ">
+                        <w:r>
+                          <w:rPr>
+                            <w:noProof/>
+                          </w:rPr>
+                          <w:t>1</w:t>
+                        </w:r>
+                      </w:fldSimple>
                       <w:r>
                         <w:t xml:space="preserve"> </w:t>
                       </w:r>
@@ -2903,17 +2937,15 @@
       <w:pPr>
         <w:pStyle w:val="Nadpis1"/>
       </w:pPr>
-      <w:bookmarkStart w:id="11" w:name="_Toc70245249"/>
-      <w:proofErr w:type="spellStart"/>
-      <w:r>
-        <w:lastRenderedPageBreak/>
+      <w:bookmarkStart w:id="11" w:name="_Toc70281399"/>
+      <w:bookmarkStart w:id="12" w:name="_Uninstallation"/>
+      <w:bookmarkEnd w:id="12"/>
+      <w:proofErr w:type="spellStart"/>
+      <w:r>
         <w:t>Uninstallation</w:t>
       </w:r>
       <w:bookmarkEnd w:id="11"/>
       <w:proofErr w:type="spellEnd"/>
-      <w:r>
-        <w:br/>
-      </w:r>
     </w:p>
     <w:p>
       <w:proofErr w:type="spellStart"/>
@@ -3032,6 +3064,7 @@
         <w:rPr>
           <w:noProof/>
         </w:rPr>
+        <w:lastRenderedPageBreak/>
         <w:drawing>
           <wp:inline distT="0" distB="0" distL="0" distR="0" wp14:anchorId="1C61E517" wp14:editId="729E5ACD">
             <wp:extent cx="5549227" cy="4581525"/>
@@ -3050,7 +3083,7 @@
                     </pic:cNvPicPr>
                   </pic:nvPicPr>
                   <pic:blipFill>
-                    <a:blip r:embed="rId10" cstate="print">
+                    <a:blip r:embed="rId9" cstate="print">
                       <a:extLst>
                         <a:ext uri="{28A0092B-C50C-407E-A947-70E740481C1C}">
                           <a14:useLocalDpi xmlns:a14="http://schemas.microsoft.com/office/drawing/2010/main" val="0"/>
@@ -3087,31 +3120,18 @@
         <w:pStyle w:val="Titulek"/>
         <w:jc w:val="center"/>
       </w:pPr>
-      <w:bookmarkStart w:id="12" w:name="_Toc70237845"/>
+      <w:bookmarkStart w:id="13" w:name="_Toc70367067"/>
       <w:r>
         <w:t xml:space="preserve">Image </w:t>
       </w:r>
-      <w:r>
-        <w:fldChar w:fldCharType="begin"/>
-      </w:r>
-      <w:r>
-        <w:instrText xml:space="preserve"> SEQ Obrázek \* ARABIC </w:instrText>
-      </w:r>
-      <w:r>
-        <w:fldChar w:fldCharType="separate"/>
-      </w:r>
-      <w:r>
-        <w:rPr>
-          <w:noProof/>
-        </w:rPr>
-        <w:t>2</w:t>
-      </w:r>
-      <w:r>
-        <w:rPr>
-          <w:noProof/>
-        </w:rPr>
-        <w:fldChar w:fldCharType="end"/>
-      </w:r>
+      <w:fldSimple w:instr=" SEQ Obrázek \* ARABIC ">
+        <w:r>
+          <w:rPr>
+            <w:noProof/>
+          </w:rPr>
+          <w:t>2</w:t>
+        </w:r>
+      </w:fldSimple>
       <w:r>
         <w:t xml:space="preserve"> </w:t>
       </w:r>
@@ -3127,7 +3147,7 @@
       <w:r>
         <w:t>description</w:t>
       </w:r>
-      <w:bookmarkEnd w:id="12"/>
+      <w:bookmarkEnd w:id="13"/>
       <w:proofErr w:type="spellEnd"/>
     </w:p>
     <w:p/>
@@ -3135,7 +3155,7 @@
       <w:pPr>
         <w:pStyle w:val="Nadpis1"/>
       </w:pPr>
-      <w:bookmarkStart w:id="13" w:name="_Toc70245250"/>
+      <w:bookmarkStart w:id="14" w:name="_Toc70281400"/>
       <w:proofErr w:type="spellStart"/>
       <w:r>
         <w:t>Entering</w:t>
@@ -3148,7 +3168,7 @@
       <w:r>
         <w:t>numbers</w:t>
       </w:r>
-      <w:bookmarkEnd w:id="13"/>
+      <w:bookmarkEnd w:id="14"/>
       <w:proofErr w:type="spellEnd"/>
     </w:p>
     <w:p>
@@ -3599,10 +3619,9 @@
       <w:pPr>
         <w:pStyle w:val="Nadpis1"/>
       </w:pPr>
-      <w:bookmarkStart w:id="14" w:name="_Toc70245251"/>
-      <w:proofErr w:type="spellStart"/>
-      <w:r>
-        <w:lastRenderedPageBreak/>
+      <w:bookmarkStart w:id="15" w:name="_Toc70281401"/>
+      <w:proofErr w:type="spellStart"/>
+      <w:r>
         <w:t>Using</w:t>
       </w:r>
       <w:proofErr w:type="spellEnd"/>
@@ -3613,7 +3632,7 @@
       <w:r>
         <w:t>operations</w:t>
       </w:r>
-      <w:bookmarkEnd w:id="14"/>
+      <w:bookmarkEnd w:id="15"/>
       <w:proofErr w:type="spellEnd"/>
     </w:p>
     <w:p>
@@ -4052,9 +4071,10 @@
       <w:pPr>
         <w:pStyle w:val="Nadpis1"/>
       </w:pPr>
-      <w:bookmarkStart w:id="15" w:name="_Toc70245252"/>
-      <w:proofErr w:type="spellStart"/>
-      <w:r>
+      <w:bookmarkStart w:id="16" w:name="_Toc70281402"/>
+      <w:proofErr w:type="spellStart"/>
+      <w:r>
+        <w:lastRenderedPageBreak/>
         <w:t>Special</w:t>
       </w:r>
       <w:proofErr w:type="spellEnd"/>
@@ -4065,7 +4085,7 @@
       <w:r>
         <w:t>hotkeys</w:t>
       </w:r>
-      <w:bookmarkEnd w:id="15"/>
+      <w:bookmarkEnd w:id="16"/>
       <w:proofErr w:type="spellEnd"/>
       <w:r>
         <w:br/>
@@ -4236,8 +4256,6 @@
       </w:r>
       <w:r>
         <w:tab/>
-      </w:r>
-      <w:r>
         <w:t>%</w:t>
       </w:r>
       <w:r>
@@ -4314,8 +4332,6 @@
       </w:r>
       <w:r>
         <w:tab/>
-      </w:r>
-      <w:r>
         <w:t>*</w:t>
       </w:r>
       <w:r>
@@ -4394,8 +4410,6 @@
       </w:r>
       <w:r>
         <w:tab/>
-      </w:r>
-      <w:r>
         <w:t>Enter</w:t>
       </w:r>
       <w:r>
@@ -4486,8 +4500,6 @@
       </w:r>
       <w:r>
         <w:tab/>
-      </w:r>
-      <w:r>
         <w:t>!</w:t>
       </w:r>
       <w:r>
@@ -4569,8 +4581,6 @@
       </w:r>
       <w:r>
         <w:tab/>
-      </w:r>
-      <w:r>
         <w:t>&lt;--</w:t>
       </w:r>
       <w:r>
@@ -4614,14 +4624,7 @@
           <w:i/>
           <w:iCs/>
         </w:rPr>
-        <w:t>num</w:t>
-      </w:r>
-      <w:r>
-        <w:rPr>
-          <w:i/>
-          <w:iCs/>
-        </w:rPr>
-        <w:t>ber</w:t>
+        <w:t>number</w:t>
       </w:r>
       <w:proofErr w:type="spellEnd"/>
       <w:r>
@@ -4682,8 +4685,6 @@
       </w:r>
       <w:r>
         <w:tab/>
-      </w:r>
-      <w:r>
         <w:t>F1</w:t>
       </w:r>
       <w:r>
@@ -4915,27 +4916,632 @@
     </w:p>
     <w:p>
       <w:pPr>
-        <w:rPr>
-          <w:i/>
-          <w:iCs/>
-        </w:rPr>
+        <w:pStyle w:val="Nadpis1"/>
       </w:pPr>
+      <w:bookmarkStart w:id="17" w:name="_Toc70281403"/>
+      <w:proofErr w:type="spellStart"/>
+      <w:r>
+        <w:t>Format</w:t>
+      </w:r>
+      <w:bookmarkEnd w:id="17"/>
+      <w:proofErr w:type="spellEnd"/>
+    </w:p>
+    <w:p>
+      <w:pPr>
+        <w:pStyle w:val="Nadpis1"/>
+        <w:spacing w:before="0"/>
+        <w:rPr>
+          <w:rFonts w:asciiTheme="minorHAnsi" w:eastAsiaTheme="minorHAnsi" w:hAnsiTheme="minorHAnsi" w:cstheme="minorBidi"/>
+          <w:color w:val="auto"/>
+          <w:sz w:val="28"/>
+          <w:szCs w:val="22"/>
+        </w:rPr>
+      </w:pPr>
+      <w:bookmarkStart w:id="18" w:name="_Toc70281404"/>
+      <w:r>
+        <w:rPr>
+          <w:rFonts w:asciiTheme="minorHAnsi" w:eastAsiaTheme="minorHAnsi" w:hAnsiTheme="minorHAnsi" w:cstheme="minorBidi"/>
+          <w:color w:val="auto"/>
+          <w:sz w:val="28"/>
+          <w:szCs w:val="22"/>
+        </w:rPr>
+        <w:t xml:space="preserve">12 </w:t>
+      </w:r>
+      <w:proofErr w:type="spellStart"/>
+      <w:r>
+        <w:rPr>
+          <w:rFonts w:asciiTheme="minorHAnsi" w:eastAsiaTheme="minorHAnsi" w:hAnsiTheme="minorHAnsi" w:cstheme="minorBidi"/>
+          <w:color w:val="auto"/>
+          <w:sz w:val="28"/>
+          <w:szCs w:val="22"/>
+        </w:rPr>
+        <w:t>valid</w:t>
+      </w:r>
+      <w:proofErr w:type="spellEnd"/>
+      <w:r>
+        <w:rPr>
+          <w:rFonts w:asciiTheme="minorHAnsi" w:eastAsiaTheme="minorHAnsi" w:hAnsiTheme="minorHAnsi" w:cstheme="minorBidi"/>
+          <w:color w:val="auto"/>
+          <w:sz w:val="28"/>
+          <w:szCs w:val="22"/>
+        </w:rPr>
+        <w:t xml:space="preserve"> </w:t>
+      </w:r>
+      <w:proofErr w:type="spellStart"/>
+      <w:r>
+        <w:rPr>
+          <w:rFonts w:asciiTheme="minorHAnsi" w:eastAsiaTheme="minorHAnsi" w:hAnsiTheme="minorHAnsi" w:cstheme="minorBidi"/>
+          <w:color w:val="auto"/>
+          <w:sz w:val="28"/>
+          <w:szCs w:val="22"/>
+        </w:rPr>
+        <w:t>numbers</w:t>
+      </w:r>
+      <w:proofErr w:type="spellEnd"/>
+      <w:r>
+        <w:rPr>
+          <w:rFonts w:asciiTheme="minorHAnsi" w:eastAsiaTheme="minorHAnsi" w:hAnsiTheme="minorHAnsi" w:cstheme="minorBidi"/>
+          <w:color w:val="auto"/>
+          <w:sz w:val="28"/>
+          <w:szCs w:val="22"/>
+        </w:rPr>
+        <w:t xml:space="preserve"> (</w:t>
+      </w:r>
+      <w:proofErr w:type="spellStart"/>
+      <w:r>
+        <w:rPr>
+          <w:rFonts w:asciiTheme="minorHAnsi" w:eastAsiaTheme="minorHAnsi" w:hAnsiTheme="minorHAnsi" w:cstheme="minorBidi"/>
+          <w:color w:val="auto"/>
+          <w:sz w:val="28"/>
+          <w:szCs w:val="22"/>
+        </w:rPr>
+        <w:t>it</w:t>
+      </w:r>
+      <w:proofErr w:type="spellEnd"/>
+      <w:r>
+        <w:rPr>
+          <w:rFonts w:asciiTheme="minorHAnsi" w:eastAsiaTheme="minorHAnsi" w:hAnsiTheme="minorHAnsi" w:cstheme="minorBidi"/>
+          <w:color w:val="auto"/>
+          <w:sz w:val="28"/>
+          <w:szCs w:val="22"/>
+        </w:rPr>
+        <w:t xml:space="preserve"> </w:t>
+      </w:r>
+      <w:proofErr w:type="spellStart"/>
+      <w:r>
+        <w:rPr>
+          <w:rFonts w:asciiTheme="minorHAnsi" w:eastAsiaTheme="minorHAnsi" w:hAnsiTheme="minorHAnsi" w:cstheme="minorBidi"/>
+          <w:color w:val="auto"/>
+          <w:sz w:val="28"/>
+          <w:szCs w:val="22"/>
+        </w:rPr>
+        <w:t>doesnt</w:t>
+      </w:r>
+      <w:proofErr w:type="spellEnd"/>
+      <w:r>
+        <w:rPr>
+          <w:rFonts w:asciiTheme="minorHAnsi" w:eastAsiaTheme="minorHAnsi" w:hAnsiTheme="minorHAnsi" w:cstheme="minorBidi"/>
+          <w:color w:val="auto"/>
+          <w:sz w:val="28"/>
+          <w:szCs w:val="22"/>
+        </w:rPr>
+        <w:t xml:space="preserve"> </w:t>
+      </w:r>
+      <w:proofErr w:type="spellStart"/>
+      <w:r>
+        <w:rPr>
+          <w:rFonts w:asciiTheme="minorHAnsi" w:eastAsiaTheme="minorHAnsi" w:hAnsiTheme="minorHAnsi" w:cstheme="minorBidi"/>
+          <w:color w:val="auto"/>
+          <w:sz w:val="28"/>
+          <w:szCs w:val="22"/>
+        </w:rPr>
+        <w:t>depend</w:t>
+      </w:r>
+      <w:proofErr w:type="spellEnd"/>
+      <w:r>
+        <w:rPr>
+          <w:rFonts w:asciiTheme="minorHAnsi" w:eastAsiaTheme="minorHAnsi" w:hAnsiTheme="minorHAnsi" w:cstheme="minorBidi"/>
+          <w:color w:val="auto"/>
+          <w:sz w:val="28"/>
+          <w:szCs w:val="22"/>
+        </w:rPr>
+        <w:t xml:space="preserve"> </w:t>
+      </w:r>
+      <w:proofErr w:type="spellStart"/>
+      <w:r>
+        <w:rPr>
+          <w:rFonts w:asciiTheme="minorHAnsi" w:eastAsiaTheme="minorHAnsi" w:hAnsiTheme="minorHAnsi" w:cstheme="minorBidi"/>
+          <w:color w:val="auto"/>
+          <w:sz w:val="28"/>
+          <w:szCs w:val="22"/>
+        </w:rPr>
+        <w:t>where</w:t>
+      </w:r>
+      <w:proofErr w:type="spellEnd"/>
+      <w:r>
+        <w:rPr>
+          <w:rFonts w:asciiTheme="minorHAnsi" w:eastAsiaTheme="minorHAnsi" w:hAnsiTheme="minorHAnsi" w:cstheme="minorBidi"/>
+          <w:color w:val="auto"/>
+          <w:sz w:val="28"/>
+          <w:szCs w:val="22"/>
+        </w:rPr>
+        <w:t xml:space="preserve"> - </w:t>
+      </w:r>
+      <w:proofErr w:type="spellStart"/>
+      <w:r>
+        <w:rPr>
+          <w:rFonts w:asciiTheme="minorHAnsi" w:eastAsiaTheme="minorHAnsi" w:hAnsiTheme="minorHAnsi" w:cstheme="minorBidi"/>
+          <w:color w:val="auto"/>
+          <w:sz w:val="28"/>
+          <w:szCs w:val="22"/>
+        </w:rPr>
+        <w:t>whether</w:t>
+      </w:r>
+      <w:proofErr w:type="spellEnd"/>
+      <w:r>
+        <w:rPr>
+          <w:rFonts w:asciiTheme="minorHAnsi" w:eastAsiaTheme="minorHAnsi" w:hAnsiTheme="minorHAnsi" w:cstheme="minorBidi"/>
+          <w:color w:val="auto"/>
+          <w:sz w:val="28"/>
+          <w:szCs w:val="22"/>
+        </w:rPr>
+        <w:t xml:space="preserve"> </w:t>
+      </w:r>
+      <w:proofErr w:type="spellStart"/>
+      <w:r>
+        <w:rPr>
+          <w:rFonts w:asciiTheme="minorHAnsi" w:eastAsiaTheme="minorHAnsi" w:hAnsiTheme="minorHAnsi" w:cstheme="minorBidi"/>
+          <w:color w:val="auto"/>
+          <w:sz w:val="28"/>
+          <w:szCs w:val="22"/>
+        </w:rPr>
+        <w:t>before</w:t>
+      </w:r>
+      <w:proofErr w:type="spellEnd"/>
+      <w:r>
+        <w:rPr>
+          <w:rFonts w:asciiTheme="minorHAnsi" w:eastAsiaTheme="minorHAnsi" w:hAnsiTheme="minorHAnsi" w:cstheme="minorBidi"/>
+          <w:color w:val="auto"/>
+          <w:sz w:val="28"/>
+          <w:szCs w:val="22"/>
+        </w:rPr>
+        <w:t xml:space="preserve"> </w:t>
+      </w:r>
+      <w:proofErr w:type="spellStart"/>
+      <w:r>
+        <w:rPr>
+          <w:rFonts w:asciiTheme="minorHAnsi" w:eastAsiaTheme="minorHAnsi" w:hAnsiTheme="minorHAnsi" w:cstheme="minorBidi"/>
+          <w:color w:val="auto"/>
+          <w:sz w:val="28"/>
+          <w:szCs w:val="22"/>
+        </w:rPr>
+        <w:t>or</w:t>
+      </w:r>
+      <w:proofErr w:type="spellEnd"/>
+      <w:r>
+        <w:rPr>
+          <w:rFonts w:asciiTheme="minorHAnsi" w:eastAsiaTheme="minorHAnsi" w:hAnsiTheme="minorHAnsi" w:cstheme="minorBidi"/>
+          <w:color w:val="auto"/>
+          <w:sz w:val="28"/>
+          <w:szCs w:val="22"/>
+        </w:rPr>
+        <w:t xml:space="preserve"> </w:t>
+      </w:r>
+      <w:proofErr w:type="spellStart"/>
+      <w:r>
+        <w:rPr>
+          <w:rFonts w:asciiTheme="minorHAnsi" w:eastAsiaTheme="minorHAnsi" w:hAnsiTheme="minorHAnsi" w:cstheme="minorBidi"/>
+          <w:color w:val="auto"/>
+          <w:sz w:val="28"/>
+          <w:szCs w:val="22"/>
+        </w:rPr>
+        <w:t>after</w:t>
+      </w:r>
+      <w:proofErr w:type="spellEnd"/>
+      <w:r>
+        <w:rPr>
+          <w:rFonts w:asciiTheme="minorHAnsi" w:eastAsiaTheme="minorHAnsi" w:hAnsiTheme="minorHAnsi" w:cstheme="minorBidi"/>
+          <w:color w:val="auto"/>
+          <w:sz w:val="28"/>
+          <w:szCs w:val="22"/>
+        </w:rPr>
+        <w:t xml:space="preserve"> </w:t>
+      </w:r>
+      <w:proofErr w:type="spellStart"/>
+      <w:r>
+        <w:rPr>
+          <w:rFonts w:asciiTheme="minorHAnsi" w:eastAsiaTheme="minorHAnsi" w:hAnsiTheme="minorHAnsi" w:cstheme="minorBidi"/>
+          <w:color w:val="auto"/>
+          <w:sz w:val="28"/>
+          <w:szCs w:val="22"/>
+        </w:rPr>
+        <w:t>decimal</w:t>
+      </w:r>
+      <w:proofErr w:type="spellEnd"/>
+      <w:r>
+        <w:rPr>
+          <w:rFonts w:asciiTheme="minorHAnsi" w:eastAsiaTheme="minorHAnsi" w:hAnsiTheme="minorHAnsi" w:cstheme="minorBidi"/>
+          <w:color w:val="auto"/>
+          <w:sz w:val="28"/>
+          <w:szCs w:val="22"/>
+        </w:rPr>
+        <w:t xml:space="preserve"> point, </w:t>
+      </w:r>
+      <w:proofErr w:type="spellStart"/>
+      <w:r>
+        <w:rPr>
+          <w:rFonts w:asciiTheme="minorHAnsi" w:eastAsiaTheme="minorHAnsi" w:hAnsiTheme="minorHAnsi" w:cstheme="minorBidi"/>
+          <w:color w:val="auto"/>
+          <w:sz w:val="28"/>
+          <w:szCs w:val="22"/>
+        </w:rPr>
+        <w:t>zero</w:t>
+      </w:r>
+      <w:proofErr w:type="spellEnd"/>
+      <w:r>
+        <w:rPr>
+          <w:rFonts w:asciiTheme="minorHAnsi" w:eastAsiaTheme="minorHAnsi" w:hAnsiTheme="minorHAnsi" w:cstheme="minorBidi"/>
+          <w:color w:val="auto"/>
+          <w:sz w:val="28"/>
+          <w:szCs w:val="22"/>
+        </w:rPr>
+        <w:t xml:space="preserve"> </w:t>
+      </w:r>
+      <w:proofErr w:type="spellStart"/>
+      <w:r>
+        <w:rPr>
+          <w:rFonts w:asciiTheme="minorHAnsi" w:eastAsiaTheme="minorHAnsi" w:hAnsiTheme="minorHAnsi" w:cstheme="minorBidi"/>
+          <w:color w:val="auto"/>
+          <w:sz w:val="28"/>
+          <w:szCs w:val="22"/>
+        </w:rPr>
+        <w:t>is</w:t>
+      </w:r>
+      <w:proofErr w:type="spellEnd"/>
+      <w:r>
+        <w:rPr>
+          <w:rFonts w:asciiTheme="minorHAnsi" w:eastAsiaTheme="minorHAnsi" w:hAnsiTheme="minorHAnsi" w:cstheme="minorBidi"/>
+          <w:color w:val="auto"/>
+          <w:sz w:val="28"/>
+          <w:szCs w:val="22"/>
+        </w:rPr>
+        <w:t xml:space="preserve"> not </w:t>
+      </w:r>
+      <w:proofErr w:type="spellStart"/>
+      <w:r>
+        <w:rPr>
+          <w:rFonts w:asciiTheme="minorHAnsi" w:eastAsiaTheme="minorHAnsi" w:hAnsiTheme="minorHAnsi" w:cstheme="minorBidi"/>
+          <w:color w:val="auto"/>
+          <w:sz w:val="28"/>
+          <w:szCs w:val="22"/>
+        </w:rPr>
+        <w:t>valid</w:t>
+      </w:r>
+      <w:proofErr w:type="spellEnd"/>
+      <w:r>
+        <w:rPr>
+          <w:rFonts w:asciiTheme="minorHAnsi" w:eastAsiaTheme="minorHAnsi" w:hAnsiTheme="minorHAnsi" w:cstheme="minorBidi"/>
+          <w:color w:val="auto"/>
+          <w:sz w:val="28"/>
+          <w:szCs w:val="22"/>
+        </w:rPr>
+        <w:t xml:space="preserve"> </w:t>
+      </w:r>
+      <w:proofErr w:type="spellStart"/>
+      <w:r>
+        <w:rPr>
+          <w:rFonts w:asciiTheme="minorHAnsi" w:eastAsiaTheme="minorHAnsi" w:hAnsiTheme="minorHAnsi" w:cstheme="minorBidi"/>
+          <w:color w:val="auto"/>
+          <w:sz w:val="28"/>
+          <w:szCs w:val="22"/>
+        </w:rPr>
+        <w:t>number</w:t>
+      </w:r>
+      <w:proofErr w:type="spellEnd"/>
+      <w:r>
+        <w:rPr>
+          <w:rFonts w:asciiTheme="minorHAnsi" w:eastAsiaTheme="minorHAnsi" w:hAnsiTheme="minorHAnsi" w:cstheme="minorBidi"/>
+          <w:color w:val="auto"/>
+          <w:sz w:val="28"/>
+          <w:szCs w:val="22"/>
+        </w:rPr>
+        <w:t xml:space="preserve">) </w:t>
+      </w:r>
+      <w:proofErr w:type="spellStart"/>
+      <w:r>
+        <w:rPr>
+          <w:rFonts w:asciiTheme="minorHAnsi" w:eastAsiaTheme="minorHAnsi" w:hAnsiTheme="minorHAnsi" w:cstheme="minorBidi"/>
+          <w:color w:val="auto"/>
+          <w:sz w:val="28"/>
+          <w:szCs w:val="22"/>
+        </w:rPr>
+        <w:t>of</w:t>
+      </w:r>
+      <w:proofErr w:type="spellEnd"/>
+      <w:r>
+        <w:rPr>
+          <w:rFonts w:asciiTheme="minorHAnsi" w:eastAsiaTheme="minorHAnsi" w:hAnsiTheme="minorHAnsi" w:cstheme="minorBidi"/>
+          <w:color w:val="auto"/>
+          <w:sz w:val="28"/>
+          <w:szCs w:val="22"/>
+        </w:rPr>
+        <w:t xml:space="preserve"> </w:t>
+      </w:r>
+      <w:proofErr w:type="spellStart"/>
+      <w:r>
+        <w:rPr>
+          <w:rFonts w:asciiTheme="minorHAnsi" w:eastAsiaTheme="minorHAnsi" w:hAnsiTheme="minorHAnsi" w:cstheme="minorBidi"/>
+          <w:color w:val="auto"/>
+          <w:sz w:val="28"/>
+          <w:szCs w:val="22"/>
+        </w:rPr>
+        <w:t>results</w:t>
+      </w:r>
+      <w:proofErr w:type="spellEnd"/>
+      <w:r>
+        <w:rPr>
+          <w:rFonts w:asciiTheme="minorHAnsi" w:eastAsiaTheme="minorHAnsi" w:hAnsiTheme="minorHAnsi" w:cstheme="minorBidi"/>
+          <w:color w:val="auto"/>
+          <w:sz w:val="28"/>
+          <w:szCs w:val="22"/>
+        </w:rPr>
+        <w:t xml:space="preserve"> are </w:t>
+      </w:r>
+      <w:proofErr w:type="spellStart"/>
+      <w:r>
+        <w:rPr>
+          <w:rFonts w:asciiTheme="minorHAnsi" w:eastAsiaTheme="minorHAnsi" w:hAnsiTheme="minorHAnsi" w:cstheme="minorBidi"/>
+          <w:color w:val="auto"/>
+          <w:sz w:val="28"/>
+          <w:szCs w:val="22"/>
+        </w:rPr>
+        <w:t>showed</w:t>
+      </w:r>
+      <w:proofErr w:type="spellEnd"/>
+      <w:r>
+        <w:rPr>
+          <w:rFonts w:asciiTheme="minorHAnsi" w:eastAsiaTheme="minorHAnsi" w:hAnsiTheme="minorHAnsi" w:cstheme="minorBidi"/>
+          <w:color w:val="auto"/>
+          <w:sz w:val="28"/>
+          <w:szCs w:val="22"/>
+        </w:rPr>
+        <w:t xml:space="preserve"> in </w:t>
+      </w:r>
+      <w:proofErr w:type="spellStart"/>
+      <w:r>
+        <w:rPr>
+          <w:rFonts w:asciiTheme="minorHAnsi" w:eastAsiaTheme="minorHAnsi" w:hAnsiTheme="minorHAnsi" w:cstheme="minorBidi"/>
+          <w:color w:val="auto"/>
+          <w:sz w:val="28"/>
+          <w:szCs w:val="22"/>
+        </w:rPr>
+        <w:t>std</w:t>
+      </w:r>
+      <w:proofErr w:type="spellEnd"/>
+      <w:r>
+        <w:rPr>
+          <w:rFonts w:asciiTheme="minorHAnsi" w:eastAsiaTheme="minorHAnsi" w:hAnsiTheme="minorHAnsi" w:cstheme="minorBidi"/>
+          <w:color w:val="auto"/>
+          <w:sz w:val="28"/>
+          <w:szCs w:val="22"/>
+        </w:rPr>
+        <w:t xml:space="preserve">. </w:t>
+      </w:r>
+      <w:proofErr w:type="spellStart"/>
+      <w:r>
+        <w:rPr>
+          <w:rFonts w:asciiTheme="minorHAnsi" w:eastAsiaTheme="minorHAnsi" w:hAnsiTheme="minorHAnsi" w:cstheme="minorBidi"/>
+          <w:color w:val="auto"/>
+          <w:sz w:val="28"/>
+          <w:szCs w:val="22"/>
+        </w:rPr>
+        <w:t>number</w:t>
+      </w:r>
+      <w:proofErr w:type="spellEnd"/>
+      <w:r>
+        <w:rPr>
+          <w:rFonts w:asciiTheme="minorHAnsi" w:eastAsiaTheme="minorHAnsi" w:hAnsiTheme="minorHAnsi" w:cstheme="minorBidi"/>
+          <w:color w:val="auto"/>
+          <w:sz w:val="28"/>
+          <w:szCs w:val="22"/>
+        </w:rPr>
+        <w:t xml:space="preserve"> </w:t>
+      </w:r>
+      <w:proofErr w:type="spellStart"/>
+      <w:r>
+        <w:rPr>
+          <w:rFonts w:asciiTheme="minorHAnsi" w:eastAsiaTheme="minorHAnsi" w:hAnsiTheme="minorHAnsi" w:cstheme="minorBidi"/>
+          <w:color w:val="auto"/>
+          <w:sz w:val="28"/>
+          <w:szCs w:val="22"/>
+        </w:rPr>
+        <w:t>format</w:t>
+      </w:r>
+      <w:proofErr w:type="spellEnd"/>
+      <w:r>
+        <w:rPr>
+          <w:rFonts w:asciiTheme="minorHAnsi" w:eastAsiaTheme="minorHAnsi" w:hAnsiTheme="minorHAnsi" w:cstheme="minorBidi"/>
+          <w:color w:val="auto"/>
+          <w:sz w:val="28"/>
+          <w:szCs w:val="22"/>
+        </w:rPr>
+        <w:t xml:space="preserve"> (e. g. 12346578912), </w:t>
+      </w:r>
+      <w:proofErr w:type="spellStart"/>
+      <w:r>
+        <w:rPr>
+          <w:rFonts w:asciiTheme="minorHAnsi" w:eastAsiaTheme="minorHAnsi" w:hAnsiTheme="minorHAnsi" w:cstheme="minorBidi"/>
+          <w:color w:val="auto"/>
+          <w:sz w:val="28"/>
+          <w:szCs w:val="22"/>
+        </w:rPr>
+        <w:t>than</w:t>
+      </w:r>
+      <w:proofErr w:type="spellEnd"/>
+      <w:r>
+        <w:rPr>
+          <w:rFonts w:asciiTheme="minorHAnsi" w:eastAsiaTheme="minorHAnsi" w:hAnsiTheme="minorHAnsi" w:cstheme="minorBidi"/>
+          <w:color w:val="auto"/>
+          <w:sz w:val="28"/>
+          <w:szCs w:val="22"/>
+        </w:rPr>
+        <w:t xml:space="preserve"> </w:t>
+      </w:r>
+      <w:proofErr w:type="spellStart"/>
+      <w:proofErr w:type="gramStart"/>
+      <w:r>
+        <w:rPr>
+          <w:rFonts w:asciiTheme="minorHAnsi" w:eastAsiaTheme="minorHAnsi" w:hAnsiTheme="minorHAnsi" w:cstheme="minorBidi"/>
+          <w:color w:val="auto"/>
+          <w:sz w:val="28"/>
+          <w:szCs w:val="22"/>
+        </w:rPr>
+        <w:t>numbers</w:t>
+      </w:r>
+      <w:proofErr w:type="spellEnd"/>
+      <w:r>
+        <w:rPr>
+          <w:rFonts w:asciiTheme="minorHAnsi" w:eastAsiaTheme="minorHAnsi" w:hAnsiTheme="minorHAnsi" w:cstheme="minorBidi"/>
+          <w:color w:val="auto"/>
+          <w:sz w:val="28"/>
+          <w:szCs w:val="22"/>
+        </w:rPr>
+        <w:t xml:space="preserve">  are</w:t>
+      </w:r>
+      <w:proofErr w:type="gramEnd"/>
+      <w:r>
+        <w:rPr>
+          <w:rFonts w:asciiTheme="minorHAnsi" w:eastAsiaTheme="minorHAnsi" w:hAnsiTheme="minorHAnsi" w:cstheme="minorBidi"/>
+          <w:color w:val="auto"/>
+          <w:sz w:val="28"/>
+          <w:szCs w:val="22"/>
+        </w:rPr>
+        <w:t xml:space="preserve"> </w:t>
+      </w:r>
+      <w:proofErr w:type="spellStart"/>
+      <w:r>
+        <w:rPr>
+          <w:rFonts w:asciiTheme="minorHAnsi" w:eastAsiaTheme="minorHAnsi" w:hAnsiTheme="minorHAnsi" w:cstheme="minorBidi"/>
+          <w:color w:val="auto"/>
+          <w:sz w:val="28"/>
+          <w:szCs w:val="22"/>
+        </w:rPr>
+        <w:t>showed</w:t>
+      </w:r>
+      <w:proofErr w:type="spellEnd"/>
+      <w:r>
+        <w:rPr>
+          <w:rFonts w:asciiTheme="minorHAnsi" w:eastAsiaTheme="minorHAnsi" w:hAnsiTheme="minorHAnsi" w:cstheme="minorBidi"/>
+          <w:color w:val="auto"/>
+          <w:sz w:val="28"/>
+          <w:szCs w:val="22"/>
+        </w:rPr>
+        <w:t xml:space="preserve"> in </w:t>
+      </w:r>
+      <w:proofErr w:type="spellStart"/>
+      <w:r>
+        <w:rPr>
+          <w:rFonts w:asciiTheme="minorHAnsi" w:eastAsiaTheme="minorHAnsi" w:hAnsiTheme="minorHAnsi" w:cstheme="minorBidi"/>
+          <w:color w:val="auto"/>
+          <w:sz w:val="28"/>
+          <w:szCs w:val="22"/>
+        </w:rPr>
+        <w:t>exponential</w:t>
+      </w:r>
+      <w:proofErr w:type="spellEnd"/>
+      <w:r>
+        <w:rPr>
+          <w:rFonts w:asciiTheme="minorHAnsi" w:eastAsiaTheme="minorHAnsi" w:hAnsiTheme="minorHAnsi" w:cstheme="minorBidi"/>
+          <w:color w:val="auto"/>
+          <w:sz w:val="28"/>
+          <w:szCs w:val="22"/>
+        </w:rPr>
+        <w:t xml:space="preserve"> </w:t>
+      </w:r>
+      <w:proofErr w:type="spellStart"/>
+      <w:r>
+        <w:rPr>
+          <w:rFonts w:asciiTheme="minorHAnsi" w:eastAsiaTheme="minorHAnsi" w:hAnsiTheme="minorHAnsi" w:cstheme="minorBidi"/>
+          <w:color w:val="auto"/>
+          <w:sz w:val="28"/>
+          <w:szCs w:val="22"/>
+        </w:rPr>
+        <w:t>form</w:t>
+      </w:r>
+      <w:proofErr w:type="spellEnd"/>
+      <w:r>
+        <w:rPr>
+          <w:rFonts w:asciiTheme="minorHAnsi" w:eastAsiaTheme="minorHAnsi" w:hAnsiTheme="minorHAnsi" w:cstheme="minorBidi"/>
+          <w:color w:val="auto"/>
+          <w:sz w:val="28"/>
+          <w:szCs w:val="22"/>
+        </w:rPr>
+        <w:t xml:space="preserve"> (</w:t>
+      </w:r>
+      <w:proofErr w:type="spellStart"/>
+      <w:r>
+        <w:rPr>
+          <w:rFonts w:asciiTheme="minorHAnsi" w:eastAsiaTheme="minorHAnsi" w:hAnsiTheme="minorHAnsi" w:cstheme="minorBidi"/>
+          <w:color w:val="auto"/>
+          <w:sz w:val="28"/>
+          <w:szCs w:val="22"/>
+        </w:rPr>
+        <w:t>e.g</w:t>
+      </w:r>
+      <w:proofErr w:type="spellEnd"/>
+      <w:r>
+        <w:rPr>
+          <w:rFonts w:asciiTheme="minorHAnsi" w:eastAsiaTheme="minorHAnsi" w:hAnsiTheme="minorHAnsi" w:cstheme="minorBidi"/>
+          <w:color w:val="auto"/>
+          <w:sz w:val="28"/>
+          <w:szCs w:val="22"/>
+        </w:rPr>
+        <w:t>. 1.123456789123e+12)</w:t>
+      </w:r>
     </w:p>
     <w:p>
       <w:pPr>
         <w:pStyle w:val="Nadpis1"/>
       </w:pPr>
-      <w:bookmarkStart w:id="16" w:name="_Toc70245253"/>
-      <w:proofErr w:type="spellStart"/>
-      <w:r>
-        <w:t>Format</w:t>
-      </w:r>
-      <w:bookmarkEnd w:id="16"/>
+      <w:proofErr w:type="spellStart"/>
+      <w:r>
+        <w:t>Precision</w:t>
+      </w:r>
+      <w:bookmarkEnd w:id="18"/>
       <w:proofErr w:type="spellEnd"/>
     </w:p>
     <w:p>
-      <w:r>
-        <w:t xml:space="preserve">15 </w:t>
+      <w:proofErr w:type="spellStart"/>
+      <w:r>
+        <w:t>Be</w:t>
+      </w:r>
+      <w:proofErr w:type="spellEnd"/>
+      <w:r>
+        <w:t xml:space="preserve"> </w:t>
+      </w:r>
+      <w:proofErr w:type="spellStart"/>
+      <w:r>
+        <w:t>careful</w:t>
+      </w:r>
+      <w:proofErr w:type="spellEnd"/>
+      <w:r>
+        <w:t xml:space="preserve">, </w:t>
+      </w:r>
+      <w:proofErr w:type="spellStart"/>
+      <w:r>
+        <w:t>if</w:t>
+      </w:r>
+      <w:proofErr w:type="spellEnd"/>
+      <w:r>
+        <w:t xml:space="preserve"> </w:t>
+      </w:r>
+      <w:proofErr w:type="spellStart"/>
+      <w:r>
+        <w:t>your</w:t>
+      </w:r>
+      <w:proofErr w:type="spellEnd"/>
+      <w:r>
+        <w:t xml:space="preserve"> </w:t>
       </w:r>
       <w:proofErr w:type="spellStart"/>
       <w:r>
@@ -4943,7 +5549,133 @@
       </w:r>
       <w:proofErr w:type="spellEnd"/>
       <w:r>
-        <w:t xml:space="preserve"> (</w:t>
+        <w:t xml:space="preserve"> are </w:t>
+      </w:r>
+      <w:proofErr w:type="spellStart"/>
+      <w:r>
+        <w:t>too</w:t>
+      </w:r>
+      <w:proofErr w:type="spellEnd"/>
+      <w:r>
+        <w:t xml:space="preserve"> long (</w:t>
+      </w:r>
+      <w:proofErr w:type="spellStart"/>
+      <w:r>
+        <w:t>about</w:t>
+      </w:r>
+      <w:proofErr w:type="spellEnd"/>
+      <w:r>
+        <w:t xml:space="preserve"> 1</w:t>
+      </w:r>
+      <w:r>
+        <w:t>5</w:t>
+      </w:r>
+      <w:r>
+        <w:t xml:space="preserve"> </w:t>
+      </w:r>
+      <w:proofErr w:type="spellStart"/>
+      <w:r>
+        <w:t>valid</w:t>
+      </w:r>
+      <w:proofErr w:type="spellEnd"/>
+      <w:r>
+        <w:t xml:space="preserve"> </w:t>
+      </w:r>
+      <w:proofErr w:type="spellStart"/>
+      <w:r>
+        <w:t>numbers</w:t>
+      </w:r>
+      <w:proofErr w:type="spellEnd"/>
+      <w:r>
+        <w:t xml:space="preserve">), </w:t>
+      </w:r>
+      <w:proofErr w:type="spellStart"/>
+      <w:r>
+        <w:t>the</w:t>
+      </w:r>
+      <w:proofErr w:type="spellEnd"/>
+      <w:r>
+        <w:t xml:space="preserve"> </w:t>
+      </w:r>
+      <w:proofErr w:type="spellStart"/>
+      <w:r>
+        <w:t>results</w:t>
+      </w:r>
+      <w:proofErr w:type="spellEnd"/>
+      <w:r>
+        <w:t xml:space="preserve"> </w:t>
+      </w:r>
+      <w:proofErr w:type="spellStart"/>
+      <w:r>
+        <w:t>can</w:t>
+      </w:r>
+      <w:proofErr w:type="spellEnd"/>
+      <w:r>
+        <w:t xml:space="preserve"> </w:t>
+      </w:r>
+      <w:proofErr w:type="spellStart"/>
+      <w:r>
+        <w:t>lost</w:t>
+      </w:r>
+      <w:proofErr w:type="spellEnd"/>
+      <w:r>
+        <w:t xml:space="preserve"> </w:t>
+      </w:r>
+      <w:proofErr w:type="spellStart"/>
+      <w:r>
+        <w:t>their</w:t>
+      </w:r>
+      <w:proofErr w:type="spellEnd"/>
+      <w:r>
+        <w:t xml:space="preserve"> </w:t>
+      </w:r>
+      <w:proofErr w:type="spellStart"/>
+      <w:r>
+        <w:t>precision</w:t>
+      </w:r>
+      <w:proofErr w:type="spellEnd"/>
+      <w:r>
+        <w:t xml:space="preserve"> in least </w:t>
+      </w:r>
+      <w:proofErr w:type="spellStart"/>
+      <w:r>
+        <w:t>significant</w:t>
+      </w:r>
+      <w:proofErr w:type="spellEnd"/>
+      <w:r>
+        <w:t xml:space="preserve"> </w:t>
+      </w:r>
+      <w:proofErr w:type="spellStart"/>
+      <w:r>
+        <w:t>ciphers</w:t>
+      </w:r>
+      <w:proofErr w:type="spellEnd"/>
+      <w:r>
+        <w:t xml:space="preserve">, so </w:t>
+      </w:r>
+      <w:proofErr w:type="spellStart"/>
+      <w:r>
+        <w:t>you</w:t>
+      </w:r>
+      <w:proofErr w:type="spellEnd"/>
+      <w:r>
+        <w:t xml:space="preserve"> </w:t>
+      </w:r>
+      <w:proofErr w:type="spellStart"/>
+      <w:r>
+        <w:t>must</w:t>
+      </w:r>
+      <w:proofErr w:type="spellEnd"/>
+      <w:r>
+        <w:t xml:space="preserve"> </w:t>
+      </w:r>
+      <w:proofErr w:type="spellStart"/>
+      <w:r>
+        <w:t>take</w:t>
+      </w:r>
+      <w:proofErr w:type="spellEnd"/>
+      <w:r>
+        <w:t xml:space="preserve"> </w:t>
       </w:r>
       <w:proofErr w:type="spellStart"/>
       <w:r>
@@ -4955,170 +5687,25 @@
       </w:r>
       <w:proofErr w:type="spellStart"/>
       <w:r>
-        <w:t>doesnt</w:t>
-      </w:r>
-      <w:proofErr w:type="spellEnd"/>
-      <w:r>
-        <w:t xml:space="preserve"> </w:t>
-      </w:r>
-      <w:proofErr w:type="spellStart"/>
-      <w:r>
-        <w:t>depend</w:t>
-      </w:r>
-      <w:proofErr w:type="spellEnd"/>
-      <w:r>
-        <w:t xml:space="preserve"> </w:t>
-      </w:r>
-      <w:proofErr w:type="spellStart"/>
-      <w:proofErr w:type="gramStart"/>
-      <w:r>
-        <w:t>where</w:t>
-      </w:r>
-      <w:proofErr w:type="spellEnd"/>
-      <w:r>
-        <w:t xml:space="preserve"> - </w:t>
-      </w:r>
-      <w:proofErr w:type="spellStart"/>
-      <w:r>
-        <w:t>whether</w:t>
-      </w:r>
-      <w:proofErr w:type="spellEnd"/>
-      <w:proofErr w:type="gramEnd"/>
-      <w:r>
-        <w:t xml:space="preserve"> </w:t>
-      </w:r>
-      <w:proofErr w:type="spellStart"/>
-      <w:r>
-        <w:t>before</w:t>
-      </w:r>
-      <w:proofErr w:type="spellEnd"/>
-      <w:r>
-        <w:t xml:space="preserve"> </w:t>
-      </w:r>
-      <w:proofErr w:type="spellStart"/>
-      <w:r>
-        <w:t>or</w:t>
-      </w:r>
-      <w:proofErr w:type="spellEnd"/>
-      <w:r>
-        <w:t xml:space="preserve"> </w:t>
-      </w:r>
-      <w:proofErr w:type="spellStart"/>
-      <w:r>
-        <w:t>after</w:t>
-      </w:r>
-      <w:proofErr w:type="spellEnd"/>
-      <w:r>
-        <w:t xml:space="preserve"> </w:t>
-      </w:r>
-      <w:proofErr w:type="spellStart"/>
-      <w:r>
-        <w:t>decimal</w:t>
-      </w:r>
-      <w:proofErr w:type="spellEnd"/>
-      <w:r>
-        <w:t xml:space="preserve"> point) </w:t>
-      </w:r>
-      <w:proofErr w:type="spellStart"/>
-      <w:r>
-        <w:t>of</w:t>
-      </w:r>
-      <w:proofErr w:type="spellEnd"/>
-      <w:r>
-        <w:t xml:space="preserve"> </w:t>
-      </w:r>
-      <w:proofErr w:type="spellStart"/>
-      <w:r>
-        <w:t>results</w:t>
-      </w:r>
-      <w:proofErr w:type="spellEnd"/>
-      <w:r>
-        <w:t xml:space="preserve"> are </w:t>
-      </w:r>
-      <w:proofErr w:type="spellStart"/>
-      <w:r>
-        <w:t>showed</w:t>
-      </w:r>
-      <w:proofErr w:type="spellEnd"/>
-      <w:r>
-        <w:t xml:space="preserve"> in standart </w:t>
-      </w:r>
-      <w:proofErr w:type="spellStart"/>
-      <w:r>
-        <w:t>number</w:t>
-      </w:r>
-      <w:proofErr w:type="spellEnd"/>
-      <w:r>
-        <w:t xml:space="preserve"> </w:t>
-      </w:r>
-      <w:proofErr w:type="spellStart"/>
-      <w:r>
-        <w:t>format</w:t>
-      </w:r>
-      <w:proofErr w:type="spellEnd"/>
-      <w:r>
-        <w:t xml:space="preserve">, </w:t>
-      </w:r>
-      <w:proofErr w:type="spellStart"/>
-      <w:r>
-        <w:t>than</w:t>
-      </w:r>
-      <w:proofErr w:type="spellEnd"/>
-      <w:r>
-        <w:t xml:space="preserve"> </w:t>
-      </w:r>
-      <w:proofErr w:type="spellStart"/>
-      <w:r>
-        <w:t>numbers</w:t>
-      </w:r>
-      <w:proofErr w:type="spellEnd"/>
-      <w:r>
-        <w:t xml:space="preserve"> are </w:t>
-      </w:r>
-      <w:proofErr w:type="spellStart"/>
-      <w:r>
-        <w:t>showed</w:t>
-      </w:r>
-      <w:proofErr w:type="spellEnd"/>
-      <w:r>
-        <w:t xml:space="preserve"> in </w:t>
-      </w:r>
-      <w:proofErr w:type="spellStart"/>
-      <w:r>
-        <w:t>exponential</w:t>
-      </w:r>
-      <w:proofErr w:type="spellEnd"/>
-      <w:r>
-        <w:t xml:space="preserve"> </w:t>
-      </w:r>
-      <w:proofErr w:type="spellStart"/>
-      <w:r>
-        <w:t>form</w:t>
-      </w:r>
-      <w:proofErr w:type="spellEnd"/>
-      <w:r>
-        <w:t xml:space="preserve"> (</w:t>
-      </w:r>
-      <w:proofErr w:type="spellStart"/>
-      <w:r>
-        <w:t>e.g</w:t>
-      </w:r>
-      <w:proofErr w:type="spellEnd"/>
-      <w:r>
-        <w:t>. 1.1234567891234</w:t>
-      </w:r>
-      <w:r>
-        <w:t>567</w:t>
-      </w:r>
-      <w:r>
-        <w:t>e+1</w:t>
-      </w:r>
-      <w:r>
-        <w:t>5</w:t>
-      </w:r>
-      <w:r>
-        <w:t>)</w:t>
-      </w:r>
+        <w:t>into</w:t>
+      </w:r>
+      <w:proofErr w:type="spellEnd"/>
+      <w:r>
+        <w:t xml:space="preserve"> </w:t>
+      </w:r>
+      <w:proofErr w:type="spellStart"/>
+      <w:r>
+        <w:t>your</w:t>
+      </w:r>
+      <w:proofErr w:type="spellEnd"/>
+      <w:r>
+        <w:t xml:space="preserve"> </w:t>
+      </w:r>
+      <w:proofErr w:type="spellStart"/>
+      <w:r>
+        <w:t>consideration</w:t>
+      </w:r>
+      <w:proofErr w:type="spellEnd"/>
       <w:r>
         <w:t>.</w:t>
       </w:r>
@@ -5127,13 +5714,13 @@
       <w:pPr>
         <w:pStyle w:val="Nadpis1"/>
       </w:pPr>
-      <w:bookmarkStart w:id="17" w:name="_Toc70245254"/>
+      <w:bookmarkStart w:id="19" w:name="_Toc70281405"/>
       <w:proofErr w:type="spellStart"/>
       <w:r>
         <w:lastRenderedPageBreak/>
         <w:t>Help</w:t>
       </w:r>
-      <w:bookmarkEnd w:id="17"/>
+      <w:bookmarkEnd w:id="19"/>
       <w:proofErr w:type="spellEnd"/>
     </w:p>
     <w:p>
@@ -5316,7 +5903,7 @@
       <w:pPr>
         <w:pStyle w:val="Nadpis2"/>
       </w:pPr>
-      <w:bookmarkStart w:id="18" w:name="_Toc70245255"/>
+      <w:bookmarkStart w:id="20" w:name="_Toc70281406"/>
       <w:r>
         <w:t xml:space="preserve">?! I </w:t>
       </w:r>
@@ -5340,7 +5927,7 @@
       <w:r>
         <w:t>display !!!</w:t>
       </w:r>
-      <w:bookmarkEnd w:id="18"/>
+      <w:bookmarkEnd w:id="20"/>
       <w:proofErr w:type="gramEnd"/>
     </w:p>
     <w:p>
@@ -5437,7 +6024,7 @@
       <w:pPr>
         <w:pStyle w:val="Nadpis3"/>
       </w:pPr>
-      <w:bookmarkStart w:id="19" w:name="_Toc70245256"/>
+      <w:bookmarkStart w:id="21" w:name="_Toc70281407"/>
       <w:proofErr w:type="spellStart"/>
       <w:r>
         <w:t>Exponential</w:t>
@@ -5454,7 +6041,7 @@
       <w:r>
         <w:t xml:space="preserve"> (e)</w:t>
       </w:r>
-      <w:bookmarkEnd w:id="19"/>
+      <w:bookmarkEnd w:id="21"/>
     </w:p>
     <w:p>
       <w:pPr>
@@ -5586,10 +6173,7 @@
       </w:r>
       <w:proofErr w:type="spellEnd"/>
       <w:r>
-        <w:t xml:space="preserve">. </w:t>
-      </w:r>
-      <w:r>
-        <w:t xml:space="preserve">More </w:t>
+        <w:t xml:space="preserve">. More </w:t>
       </w:r>
       <w:proofErr w:type="spellStart"/>
       <w:r>
@@ -5615,7 +6199,7 @@
       <w:r>
         <w:t xml:space="preserve"> </w:t>
       </w:r>
-      <w:hyperlink r:id="rId11" w:history="1">
+      <w:hyperlink r:id="rId10" w:history="1">
         <w:proofErr w:type="spellStart"/>
         <w:r>
           <w:rPr>
@@ -5636,7 +6220,7 @@
           <w:color w:val="FF0000"/>
         </w:rPr>
       </w:pPr>
-      <w:bookmarkStart w:id="20" w:name="_Toc70245257"/>
+      <w:bookmarkStart w:id="22" w:name="_Toc70281408"/>
       <w:proofErr w:type="spellStart"/>
       <w:r>
         <w:rPr>
@@ -5644,7 +6228,7 @@
         </w:rPr>
         <w:t>Errors</w:t>
       </w:r>
-      <w:bookmarkEnd w:id="20"/>
+      <w:bookmarkEnd w:id="22"/>
       <w:proofErr w:type="spellEnd"/>
     </w:p>
     <w:p>
@@ -5781,16 +6365,26 @@
         <w:rPr>
           <w:color w:val="FF0000"/>
         </w:rPr>
-        <w:t xml:space="preserve"> by </w:t>
-      </w:r>
-      <w:proofErr w:type="spellStart"/>
+        <w:t xml:space="preserve"> </w:t>
+      </w:r>
       <w:r>
         <w:rPr>
           <w:color w:val="FF0000"/>
         </w:rPr>
-        <w:t>zero</w:t>
-      </w:r>
-      <w:proofErr w:type="spellEnd"/>
+        <w:t>B</w:t>
+      </w:r>
+      <w:r>
+        <w:rPr>
+          <w:color w:val="FF0000"/>
+        </w:rPr>
+        <w:t xml:space="preserve">y </w:t>
+      </w:r>
+      <w:r>
+        <w:rPr>
+          <w:color w:val="FF0000"/>
+        </w:rPr>
+        <w:t>0!</w:t>
+      </w:r>
       <w:r>
         <w:rPr>
           <w:color w:val="FF0000"/>
@@ -5810,10 +6404,7 @@
       </w:pPr>
       <w:proofErr w:type="spellStart"/>
       <w:r>
-        <w:t>B</w:t>
-      </w:r>
-      <w:r>
-        <w:t>asically</w:t>
+        <w:t>Basically</w:t>
       </w:r>
       <w:proofErr w:type="spellEnd"/>
       <w:r>
@@ -5844,21 +6435,25 @@
         <w:rPr>
           <w:color w:val="FF0000"/>
         </w:rPr>
-        <w:t xml:space="preserve">Modulo by </w:t>
-      </w:r>
-      <w:proofErr w:type="spellStart"/>
+        <w:t xml:space="preserve">Modulo </w:t>
+      </w:r>
       <w:r>
         <w:rPr>
           <w:color w:val="FF0000"/>
         </w:rPr>
-        <w:t>zero</w:t>
-      </w:r>
-      <w:proofErr w:type="spellEnd"/>
+        <w:t>B</w:t>
+      </w:r>
       <w:r>
         <w:rPr>
           <w:color w:val="FF0000"/>
         </w:rPr>
-        <w:t xml:space="preserve"> </w:t>
+        <w:t>y</w:t>
+      </w:r>
+      <w:r>
+        <w:rPr>
+          <w:color w:val="FF0000"/>
+        </w:rPr>
+        <w:t xml:space="preserve"> 0!</w:t>
       </w:r>
       <w:r>
         <w:tab/>
@@ -5873,17 +6468,11 @@
       </w:pPr>
       <w:proofErr w:type="spellStart"/>
       <w:r>
-        <w:t>Y</w:t>
-      </w:r>
-      <w:r>
-        <w:t>ou</w:t>
-      </w:r>
-      <w:proofErr w:type="spellEnd"/>
-      <w:r>
-        <w:t xml:space="preserve"> cant do </w:t>
-      </w:r>
-      <w:r>
-        <w:t xml:space="preserve">modulo </w:t>
+        <w:t>You</w:t>
+      </w:r>
+      <w:proofErr w:type="spellEnd"/>
+      <w:r>
+        <w:t xml:space="preserve"> cant do modulo </w:t>
       </w:r>
       <w:proofErr w:type="spellStart"/>
       <w:r>
@@ -5892,6 +6481,158 @@
       <w:proofErr w:type="spellEnd"/>
       <w:r>
         <w:t xml:space="preserve"> 0 as a second operand</w:t>
+      </w:r>
+    </w:p>
+    <w:p>
+      <w:pPr>
+        <w:ind w:firstLine="708"/>
+      </w:pPr>
+      <w:proofErr w:type="spellStart"/>
+      <w:r>
+        <w:rPr>
+          <w:color w:val="FF0000"/>
+        </w:rPr>
+        <w:t>Only</w:t>
+      </w:r>
+      <w:proofErr w:type="spellEnd"/>
+      <w:r>
+        <w:rPr>
+          <w:color w:val="FF0000"/>
+        </w:rPr>
+        <w:t xml:space="preserve"> </w:t>
+      </w:r>
+      <w:proofErr w:type="spellStart"/>
+      <w:r>
+        <w:rPr>
+          <w:color w:val="FF0000"/>
+        </w:rPr>
+        <w:t>I</w:t>
+      </w:r>
+      <w:r>
+        <w:rPr>
+          <w:color w:val="FF0000"/>
+        </w:rPr>
+        <w:t>ntegers</w:t>
+      </w:r>
+      <w:proofErr w:type="spellEnd"/>
+      <w:r>
+        <w:rPr>
+          <w:color w:val="FF0000"/>
+        </w:rPr>
+        <w:t>!</w:t>
+      </w:r>
+      <w:r>
+        <w:rPr>
+          <w:color w:val="FF0000"/>
+        </w:rPr>
+        <w:t xml:space="preserve"> </w:t>
+      </w:r>
+      <w:r>
+        <w:tab/>
+      </w:r>
+      <w:r>
+        <w:tab/>
+      </w:r>
+    </w:p>
+    <w:p>
+      <w:pPr>
+        <w:ind w:left="1416"/>
+      </w:pPr>
+      <w:proofErr w:type="spellStart"/>
+      <w:r>
+        <w:t>The</w:t>
+      </w:r>
+      <w:proofErr w:type="spellEnd"/>
+      <w:r>
+        <w:t xml:space="preserve"> </w:t>
+      </w:r>
+      <w:proofErr w:type="spellStart"/>
+      <w:r>
+        <w:t>operation</w:t>
+      </w:r>
+      <w:proofErr w:type="spellEnd"/>
+      <w:r>
+        <w:t xml:space="preserve"> </w:t>
+      </w:r>
+      <w:proofErr w:type="spellStart"/>
+      <w:r>
+        <w:t>you</w:t>
+      </w:r>
+      <w:proofErr w:type="spellEnd"/>
+      <w:r>
+        <w:t xml:space="preserve"> </w:t>
+      </w:r>
+      <w:proofErr w:type="spellStart"/>
+      <w:r>
+        <w:t>chose</w:t>
+      </w:r>
+      <w:proofErr w:type="spellEnd"/>
+      <w:r>
+        <w:t xml:space="preserve"> </w:t>
+      </w:r>
+      <w:proofErr w:type="spellStart"/>
+      <w:r>
+        <w:t>can</w:t>
+      </w:r>
+      <w:proofErr w:type="spellEnd"/>
+      <w:r>
+        <w:t xml:space="preserve"> </w:t>
+      </w:r>
+      <w:proofErr w:type="spellStart"/>
+      <w:r>
+        <w:t>compute</w:t>
+      </w:r>
+      <w:proofErr w:type="spellEnd"/>
+      <w:r>
+        <w:t xml:space="preserve"> </w:t>
+      </w:r>
+      <w:proofErr w:type="spellStart"/>
+      <w:r>
+        <w:t>only</w:t>
+      </w:r>
+      <w:proofErr w:type="spellEnd"/>
+      <w:r>
+        <w:t xml:space="preserve"> </w:t>
+      </w:r>
+      <w:proofErr w:type="spellStart"/>
+      <w:r>
+        <w:t>with</w:t>
+      </w:r>
+      <w:proofErr w:type="spellEnd"/>
+      <w:r>
+        <w:t xml:space="preserve"> </w:t>
+      </w:r>
+      <w:proofErr w:type="spellStart"/>
+      <w:r>
+        <w:t>whole</w:t>
+      </w:r>
+      <w:proofErr w:type="spellEnd"/>
+      <w:r>
+        <w:t xml:space="preserve"> </w:t>
+      </w:r>
+      <w:proofErr w:type="spellStart"/>
+      <w:r>
+        <w:t>numbers</w:t>
+      </w:r>
+      <w:proofErr w:type="spellEnd"/>
+      <w:r>
+        <w:t xml:space="preserve"> (in </w:t>
+      </w:r>
+      <w:proofErr w:type="spellStart"/>
+      <w:r>
+        <w:t>this</w:t>
+      </w:r>
+      <w:proofErr w:type="spellEnd"/>
+      <w:r>
+        <w:t xml:space="preserve"> </w:t>
+      </w:r>
+      <w:proofErr w:type="spellStart"/>
+      <w:r>
+        <w:t>calculator</w:t>
+      </w:r>
+      <w:proofErr w:type="spellEnd"/>
+      <w:r>
+        <w:t>)</w:t>
       </w:r>
     </w:p>
     <w:p>
@@ -5912,41 +6653,92 @@
         </w:rPr>
         <w:t xml:space="preserve"> </w:t>
       </w:r>
-      <w:proofErr w:type="spellStart"/>
       <w:r>
         <w:rPr>
           <w:color w:val="FF0000"/>
         </w:rPr>
-        <w:t>integers</w:t>
-      </w:r>
-      <w:proofErr w:type="spellEnd"/>
+        <w:t>P</w:t>
+      </w:r>
       <w:r>
         <w:rPr>
           <w:color w:val="FF0000"/>
         </w:rPr>
+        <w:t xml:space="preserve">ositive </w:t>
+      </w:r>
+      <w:proofErr w:type="spellStart"/>
+      <w:r>
+        <w:rPr>
+          <w:color w:val="FF0000"/>
+        </w:rPr>
+        <w:t>N</w:t>
+      </w:r>
+      <w:r>
+        <w:rPr>
+          <w:color w:val="FF0000"/>
+        </w:rPr>
+        <w:t>umbers</w:t>
+      </w:r>
+      <w:proofErr w:type="spellEnd"/>
+      <w:r>
+        <w:rPr>
+          <w:color w:val="FF0000"/>
+        </w:rPr>
+        <w:t>!</w:t>
+      </w:r>
+      <w:r>
+        <w:rPr>
+          <w:color w:val="FF0000"/>
+        </w:rPr>
         <w:t xml:space="preserve"> </w:t>
       </w:r>
       <w:r>
         <w:tab/>
-      </w:r>
-      <w:r>
-        <w:tab/>
+        <w:t xml:space="preserve"> </w:t>
       </w:r>
     </w:p>
     <w:p>
       <w:pPr>
-        <w:ind w:left="1416"/>
+        <w:ind w:left="708" w:firstLine="708"/>
       </w:pPr>
       <w:proofErr w:type="spellStart"/>
       <w:r>
-        <w:t>T</w:t>
-      </w:r>
-      <w:r>
-        <w:t>he</w:t>
-      </w:r>
-      <w:proofErr w:type="spellEnd"/>
-      <w:r>
-        <w:t xml:space="preserve"> </w:t>
+        <w:t>You</w:t>
+      </w:r>
+      <w:proofErr w:type="spellEnd"/>
+      <w:r>
+        <w:t xml:space="preserve"> </w:t>
+      </w:r>
+      <w:proofErr w:type="spellStart"/>
+      <w:r>
+        <w:t>can</w:t>
+      </w:r>
+      <w:proofErr w:type="spellEnd"/>
+      <w:r>
+        <w:t xml:space="preserve"> </w:t>
+      </w:r>
+      <w:proofErr w:type="spellStart"/>
+      <w:r>
+        <w:t>pass</w:t>
+      </w:r>
+      <w:proofErr w:type="spellEnd"/>
+      <w:r>
+        <w:t xml:space="preserve"> </w:t>
+      </w:r>
+      <w:proofErr w:type="spellStart"/>
+      <w:r>
+        <w:t>only</w:t>
+      </w:r>
+      <w:proofErr w:type="spellEnd"/>
+      <w:r>
+        <w:t xml:space="preserve"> positive </w:t>
+      </w:r>
+      <w:proofErr w:type="spellStart"/>
+      <w:r>
+        <w:t>numbers</w:t>
+      </w:r>
+      <w:proofErr w:type="spellEnd"/>
+      <w:r>
+        <w:t xml:space="preserve"> to </w:t>
       </w:r>
       <w:proofErr w:type="spellStart"/>
       <w:r>
@@ -5969,163 +6761,61 @@
         <w:t>chose</w:t>
       </w:r>
       <w:proofErr w:type="spellEnd"/>
-      <w:r>
-        <w:t xml:space="preserve"> </w:t>
-      </w:r>
-      <w:proofErr w:type="spellStart"/>
-      <w:r>
-        <w:t>can</w:t>
-      </w:r>
-      <w:proofErr w:type="spellEnd"/>
-      <w:r>
-        <w:t xml:space="preserve"> </w:t>
-      </w:r>
-      <w:proofErr w:type="spellStart"/>
-      <w:r>
-        <w:t>compute</w:t>
-      </w:r>
-      <w:proofErr w:type="spellEnd"/>
-      <w:r>
-        <w:t xml:space="preserve"> </w:t>
-      </w:r>
-      <w:proofErr w:type="spellStart"/>
-      <w:r>
-        <w:t>only</w:t>
-      </w:r>
-      <w:proofErr w:type="spellEnd"/>
-      <w:r>
-        <w:t xml:space="preserve"> </w:t>
-      </w:r>
-      <w:proofErr w:type="spellStart"/>
-      <w:r>
-        <w:t>with</w:t>
-      </w:r>
-      <w:proofErr w:type="spellEnd"/>
-      <w:r>
-        <w:t xml:space="preserve"> </w:t>
-      </w:r>
-      <w:proofErr w:type="spellStart"/>
-      <w:r>
-        <w:t>whole</w:t>
-      </w:r>
-      <w:proofErr w:type="spellEnd"/>
-      <w:r>
-        <w:t xml:space="preserve"> </w:t>
-      </w:r>
-      <w:proofErr w:type="spellStart"/>
-      <w:r>
-        <w:t>numbers</w:t>
-      </w:r>
-      <w:proofErr w:type="spellEnd"/>
-      <w:r>
-        <w:t xml:space="preserve"> (in </w:t>
-      </w:r>
-      <w:proofErr w:type="spellStart"/>
-      <w:r>
-        <w:t>this</w:t>
-      </w:r>
-      <w:proofErr w:type="spellEnd"/>
-      <w:r>
-        <w:t xml:space="preserve"> </w:t>
-      </w:r>
-      <w:proofErr w:type="spellStart"/>
-      <w:r>
-        <w:t>calculator</w:t>
-      </w:r>
-      <w:proofErr w:type="spellEnd"/>
-      <w:r>
-        <w:t>)</w:t>
+    </w:p>
+    <w:p>
+      <w:pPr>
+        <w:ind w:left="708"/>
+        <w:rPr>
+          <w:color w:val="FF0000"/>
+        </w:rPr>
+      </w:pPr>
+      <w:proofErr w:type="spellStart"/>
+      <w:r>
+        <w:rPr>
+          <w:color w:val="FF0000"/>
+        </w:rPr>
+        <w:t>Undefined</w:t>
+      </w:r>
+      <w:proofErr w:type="spellEnd"/>
+      <w:r>
+        <w:rPr>
+          <w:color w:val="FF0000"/>
+        </w:rPr>
+        <w:t xml:space="preserve"> </w:t>
+      </w:r>
+      <w:proofErr w:type="spellStart"/>
+      <w:r>
+        <w:rPr>
+          <w:color w:val="FF0000"/>
+        </w:rPr>
+        <w:t>expresion</w:t>
+      </w:r>
+      <w:proofErr w:type="spellEnd"/>
+      <w:r>
+        <w:rPr>
+          <w:color w:val="FF0000"/>
+        </w:rPr>
+        <w:t>!</w:t>
       </w:r>
     </w:p>
     <w:p>
       <w:pPr>
         <w:ind w:left="708"/>
       </w:pPr>
-      <w:proofErr w:type="spellStart"/>
-      <w:r>
-        <w:rPr>
-          <w:color w:val="FF0000"/>
-        </w:rPr>
-        <w:t>Only</w:t>
-      </w:r>
-      <w:proofErr w:type="spellEnd"/>
-      <w:r>
-        <w:rPr>
-          <w:color w:val="FF0000"/>
-        </w:rPr>
-        <w:t xml:space="preserve"> positive </w:t>
-      </w:r>
-      <w:proofErr w:type="spellStart"/>
-      <w:r>
-        <w:rPr>
-          <w:color w:val="FF0000"/>
-        </w:rPr>
-        <w:t>numbers</w:t>
-      </w:r>
-      <w:proofErr w:type="spellEnd"/>
-      <w:r>
-        <w:rPr>
-          <w:color w:val="FF0000"/>
-        </w:rPr>
-        <w:t xml:space="preserve"> </w:t>
-      </w:r>
       <w:r>
         <w:tab/>
       </w:r>
-      <w:r>
-        <w:t xml:space="preserve"> </w:t>
-      </w:r>
-    </w:p>
-    <w:p>
-      <w:pPr>
-        <w:ind w:left="708" w:firstLine="708"/>
-      </w:pPr>
-      <w:proofErr w:type="spellStart"/>
-      <w:r>
-        <w:t>Y</w:t>
-      </w:r>
-      <w:r>
-        <w:t>ou</w:t>
-      </w:r>
-      <w:proofErr w:type="spellEnd"/>
-      <w:r>
-        <w:t xml:space="preserve"> </w:t>
-      </w:r>
-      <w:proofErr w:type="spellStart"/>
-      <w:r>
-        <w:t>can</w:t>
-      </w:r>
-      <w:proofErr w:type="spellEnd"/>
-      <w:r>
-        <w:t xml:space="preserve"> </w:t>
-      </w:r>
-      <w:proofErr w:type="spellStart"/>
-      <w:r>
-        <w:t>pass</w:t>
-      </w:r>
-      <w:proofErr w:type="spellEnd"/>
-      <w:r>
-        <w:t xml:space="preserve"> </w:t>
-      </w:r>
-      <w:proofErr w:type="spellStart"/>
-      <w:r>
-        <w:t>only</w:t>
-      </w:r>
-      <w:proofErr w:type="spellEnd"/>
-      <w:r>
-        <w:t xml:space="preserve"> positive </w:t>
-      </w:r>
-      <w:proofErr w:type="spellStart"/>
-      <w:r>
-        <w:t>numbers</w:t>
-      </w:r>
-      <w:proofErr w:type="spellEnd"/>
-      <w:r>
-        <w:t xml:space="preserve"> to </w:t>
-      </w:r>
-      <w:proofErr w:type="spellStart"/>
-      <w:r>
-        <w:t>operation</w:t>
+      <w:proofErr w:type="spellStart"/>
+      <w:r>
+        <w:t>The</w:t>
+      </w:r>
+      <w:proofErr w:type="spellEnd"/>
+      <w:r>
+        <w:t xml:space="preserve"> </w:t>
+      </w:r>
+      <w:proofErr w:type="spellStart"/>
+      <w:r>
+        <w:t>expression</w:t>
       </w:r>
       <w:proofErr w:type="spellEnd"/>
       <w:r>
@@ -6141,9 +6831,36 @@
       </w:r>
       <w:proofErr w:type="spellStart"/>
       <w:r>
-        <w:t>chose</w:t>
-      </w:r>
-      <w:proofErr w:type="spellEnd"/>
+        <w:t>passed</w:t>
+      </w:r>
+      <w:proofErr w:type="spellEnd"/>
+      <w:r>
+        <w:t xml:space="preserve"> in </w:t>
+      </w:r>
+      <w:proofErr w:type="spellStart"/>
+      <w:r>
+        <w:t>doesn’t</w:t>
+      </w:r>
+      <w:proofErr w:type="spellEnd"/>
+      <w:r>
+        <w:t xml:space="preserve"> </w:t>
+      </w:r>
+      <w:proofErr w:type="spellStart"/>
+      <w:r>
+        <w:t>have</w:t>
+      </w:r>
+      <w:proofErr w:type="spellEnd"/>
+      <w:r>
+        <w:t xml:space="preserve"> any </w:t>
+      </w:r>
+      <w:proofErr w:type="spellStart"/>
+      <w:r>
+        <w:t>solution</w:t>
+      </w:r>
+      <w:proofErr w:type="spellEnd"/>
+      <w:r>
+        <w:t>.</w:t>
+      </w:r>
     </w:p>
     <w:p>
       <w:pPr>
@@ -6255,11 +6972,12 @@
       <w:pPr>
         <w:pStyle w:val="Nadpis3"/>
       </w:pPr>
-      <w:bookmarkStart w:id="21" w:name="_Toc70245258"/>
-      <w:r>
+      <w:bookmarkStart w:id="23" w:name="_Toc70281409"/>
+      <w:r>
+        <w:lastRenderedPageBreak/>
         <w:t>Infinity</w:t>
       </w:r>
-      <w:bookmarkEnd w:id="21"/>
+      <w:bookmarkEnd w:id="23"/>
     </w:p>
     <w:p>
       <w:pPr>
@@ -6491,7 +7209,7 @@
       <w:pPr>
         <w:pStyle w:val="Nadpis2"/>
       </w:pPr>
-      <w:bookmarkStart w:id="22" w:name="_Toc70245259"/>
+      <w:bookmarkStart w:id="24" w:name="_Toc70281410"/>
       <w:proofErr w:type="spellStart"/>
       <w:r>
         <w:t>What</w:t>
@@ -6516,7 +7234,7 @@
       <w:r>
         <w:t>?</w:t>
       </w:r>
-      <w:bookmarkEnd w:id="22"/>
+      <w:bookmarkEnd w:id="24"/>
     </w:p>
     <w:p>
       <w:proofErr w:type="spellStart"/>
@@ -6607,7 +7325,7 @@
       <w:r>
         <w:t xml:space="preserve">: </w:t>
       </w:r>
-      <w:hyperlink r:id="rId12" w:history="1">
+      <w:hyperlink r:id="rId11" w:history="1">
         <w:r>
           <w:rPr>
             <w:rStyle w:val="Hypertextovodkaz"/>
@@ -6624,7 +7342,7 @@
       <w:pPr>
         <w:pStyle w:val="Nadpis2"/>
       </w:pPr>
-      <w:bookmarkStart w:id="23" w:name="_Toc70245260"/>
+      <w:bookmarkStart w:id="25" w:name="_Toc70281411"/>
       <w:r>
         <w:t xml:space="preserve">I </w:t>
       </w:r>
@@ -6684,7 +7402,7 @@
       <w:r>
         <w:t>?!</w:t>
       </w:r>
-      <w:bookmarkEnd w:id="23"/>
+      <w:bookmarkEnd w:id="25"/>
     </w:p>
     <w:p>
       <w:proofErr w:type="spellStart"/>
@@ -6797,9 +7515,6 @@
         <w:t>.</w:t>
       </w:r>
     </w:p>
-    <w:p/>
-    <w:p/>
-    <w:p/>
     <w:p/>
     <w:p/>
     <w:p/>
@@ -6816,12 +7531,12 @@
       <w:pPr>
         <w:pStyle w:val="Nadpis1"/>
       </w:pPr>
-      <w:bookmarkStart w:id="24" w:name="_Toc70245261"/>
+      <w:bookmarkStart w:id="26" w:name="_Toc70281412"/>
       <w:proofErr w:type="spellStart"/>
       <w:r>
         <w:t>Contact</w:t>
       </w:r>
-      <w:bookmarkEnd w:id="24"/>
+      <w:bookmarkEnd w:id="26"/>
       <w:proofErr w:type="spellEnd"/>
     </w:p>
     <w:p>
@@ -6953,7 +7668,7 @@
       </w:r>
     </w:p>
     <w:p>
-      <w:hyperlink r:id="rId13" w:history="1">
+      <w:hyperlink r:id="rId12" w:history="1">
         <w:r>
           <w:rPr>
             <w:rStyle w:val="Hypertextovodkaz"/>
@@ -6963,9 +7678,9 @@
       </w:hyperlink>
     </w:p>
     <w:sectPr>
-      <w:headerReference w:type="default" r:id="rId14"/>
-      <w:footerReference w:type="default" r:id="rId15"/>
-      <w:headerReference w:type="first" r:id="rId16"/>
+      <w:headerReference w:type="default" r:id="rId13"/>
+      <w:footerReference w:type="default" r:id="rId14"/>
+      <w:headerReference w:type="first" r:id="rId15"/>
       <w:pgSz w:w="11906" w:h="16838"/>
       <w:pgMar w:top="1440" w:right="1440" w:bottom="1440" w:left="1440" w:header="708" w:footer="708" w:gutter="0"/>
       <w:cols w:space="708"/>
@@ -7011,6 +7726,7 @@
         <w:docPartUnique/>
       </w:docPartObj>
     </w:sdtPr>
+    <w:sdtEndPr/>
     <w:sdtContent>
       <w:p>
         <w:pPr>
@@ -7075,8 +7791,14 @@
     <w:pPr>
       <w:pStyle w:val="Zpat"/>
       <w:jc w:val="center"/>
+      <w:rPr>
+        <w:color w:val="AEAAAA" w:themeColor="background2" w:themeShade="BF"/>
+      </w:rPr>
     </w:pPr>
     <w:r>
+      <w:rPr>
+        <w:color w:val="AEAAAA" w:themeColor="background2" w:themeShade="BF"/>
+      </w:rPr>
       <w:t>Team dumdum: xmarek77 xdvora3r xdedic07 xdvora3o</w:t>
     </w:r>
   </w:p>

</xml_diff>